<commit_message>
Update MARCO TEORICO GRUPO TOO 15.docx
</commit_message>
<xml_diff>
--- a/MARCO TEORICO GRUPO TOO 15.docx
+++ b/MARCO TEORICO GRUPO TOO 15.docx
@@ -1096,7 +1096,7 @@
           <w:r>
             <w:fldChar w:fldCharType="separate"/>
           </w:r>
-          <w:hyperlink w:anchor="_Toc18531101" w:history="1">
+          <w:hyperlink w:anchor="_Toc18573286" w:history="1">
             <w:r>
               <w:rPr>
                 <w:rStyle w:val="Hipervnculo"/>
@@ -1123,7 +1123,7 @@
                 <w:noProof/>
                 <w:webHidden/>
               </w:rPr>
-              <w:instrText xml:space="preserve"> PAGEREF _Toc18531101 \h </w:instrText>
+              <w:instrText xml:space="preserve"> PAGEREF _Toc18573286 \h </w:instrText>
             </w:r>
             <w:r>
               <w:rPr>
@@ -1167,7 +1167,7 @@
               <w:lang w:eastAsia="es-SV"/>
             </w:rPr>
           </w:pPr>
-          <w:hyperlink w:anchor="_Toc18531102" w:history="1">
+          <w:hyperlink w:anchor="_Toc18573287" w:history="1">
             <w:r>
               <w:rPr>
                 <w:rStyle w:val="Hipervnculo"/>
@@ -1194,7 +1194,7 @@
                 <w:noProof/>
                 <w:webHidden/>
               </w:rPr>
-              <w:instrText xml:space="preserve"> PAGEREF _Toc18531102 \h </w:instrText>
+              <w:instrText xml:space="preserve"> PAGEREF _Toc18573287 \h </w:instrText>
             </w:r>
             <w:r>
               <w:rPr>
@@ -1238,7 +1238,7 @@
               <w:lang w:eastAsia="es-SV"/>
             </w:rPr>
           </w:pPr>
-          <w:hyperlink w:anchor="_Toc18531103" w:history="1">
+          <w:hyperlink w:anchor="_Toc18573288" w:history="1">
             <w:r>
               <w:rPr>
                 <w:rStyle w:val="Hipervnculo"/>
@@ -1265,7 +1265,7 @@
                 <w:noProof/>
                 <w:webHidden/>
               </w:rPr>
-              <w:instrText xml:space="preserve"> PAGEREF _Toc18531103 \h </w:instrText>
+              <w:instrText xml:space="preserve"> PAGEREF _Toc18573288 \h </w:instrText>
             </w:r>
             <w:r>
               <w:rPr>
@@ -1310,7 +1310,7 @@
               <w:lang w:eastAsia="es-SV"/>
             </w:rPr>
           </w:pPr>
-          <w:hyperlink w:anchor="_Toc18531104" w:history="1">
+          <w:hyperlink w:anchor="_Toc18573289" w:history="1">
             <w:r>
               <w:rPr>
                 <w:rStyle w:val="Hipervnculo"/>
@@ -1353,7 +1353,7 @@
                 <w:noProof/>
                 <w:webHidden/>
               </w:rPr>
-              <w:instrText xml:space="preserve"> PAGEREF _Toc18531104 \h </w:instrText>
+              <w:instrText xml:space="preserve"> PAGEREF _Toc18573289 \h </w:instrText>
             </w:r>
             <w:r>
               <w:rPr>
@@ -1398,7 +1398,7 @@
               <w:lang w:eastAsia="es-SV"/>
             </w:rPr>
           </w:pPr>
-          <w:hyperlink w:anchor="_Toc18531105" w:history="1">
+          <w:hyperlink w:anchor="_Toc18573290" w:history="1">
             <w:r>
               <w:rPr>
                 <w:rStyle w:val="Hipervnculo"/>
@@ -1441,7 +1441,7 @@
                 <w:noProof/>
                 <w:webHidden/>
               </w:rPr>
-              <w:instrText xml:space="preserve"> PAGEREF _Toc18531105 \h </w:instrText>
+              <w:instrText xml:space="preserve"> PAGEREF _Toc18573290 \h </w:instrText>
             </w:r>
             <w:r>
               <w:rPr>
@@ -1486,7 +1486,7 @@
               <w:lang w:eastAsia="es-SV"/>
             </w:rPr>
           </w:pPr>
-          <w:hyperlink w:anchor="_Toc18531106" w:history="1">
+          <w:hyperlink w:anchor="_Toc18573291" w:history="1">
             <w:r>
               <w:rPr>
                 <w:rStyle w:val="Hipervnculo"/>
@@ -1529,7 +1529,7 @@
                 <w:noProof/>
                 <w:webHidden/>
               </w:rPr>
-              <w:instrText xml:space="preserve"> PAGEREF _Toc18531106 \h </w:instrText>
+              <w:instrText xml:space="preserve"> PAGEREF _Toc18573291 \h </w:instrText>
             </w:r>
             <w:r>
               <w:rPr>
@@ -1574,7 +1574,7 @@
               <w:lang w:eastAsia="es-SV"/>
             </w:rPr>
           </w:pPr>
-          <w:hyperlink w:anchor="_Toc18531107" w:history="1">
+          <w:hyperlink w:anchor="_Toc18573292" w:history="1">
             <w:r>
               <w:rPr>
                 <w:rStyle w:val="Hipervnculo"/>
@@ -1617,7 +1617,7 @@
                 <w:noProof/>
                 <w:webHidden/>
               </w:rPr>
-              <w:instrText xml:space="preserve"> PAGEREF _Toc18531107 \h </w:instrText>
+              <w:instrText xml:space="preserve"> PAGEREF _Toc18573292 \h </w:instrText>
             </w:r>
             <w:r>
               <w:rPr>
@@ -1662,7 +1662,7 @@
               <w:lang w:eastAsia="es-SV"/>
             </w:rPr>
           </w:pPr>
-          <w:hyperlink w:anchor="_Toc18531108" w:history="1">
+          <w:hyperlink w:anchor="_Toc18573293" w:history="1">
             <w:r>
               <w:rPr>
                 <w:rStyle w:val="Hipervnculo"/>
@@ -1705,7 +1705,7 @@
                 <w:noProof/>
                 <w:webHidden/>
               </w:rPr>
-              <w:instrText xml:space="preserve"> PAGEREF _Toc18531108 \h </w:instrText>
+              <w:instrText xml:space="preserve"> PAGEREF _Toc18573293 \h </w:instrText>
             </w:r>
             <w:r>
               <w:rPr>
@@ -1750,7 +1750,7 @@
               <w:lang w:eastAsia="es-SV"/>
             </w:rPr>
           </w:pPr>
-          <w:hyperlink w:anchor="_Toc18531109" w:history="1">
+          <w:hyperlink w:anchor="_Toc18573294" w:history="1">
             <w:r>
               <w:rPr>
                 <w:rStyle w:val="Hipervnculo"/>
@@ -1793,7 +1793,7 @@
                 <w:noProof/>
                 <w:webHidden/>
               </w:rPr>
-              <w:instrText xml:space="preserve"> PAGEREF _Toc18531109 \h </w:instrText>
+              <w:instrText xml:space="preserve"> PAGEREF _Toc18573294 \h </w:instrText>
             </w:r>
             <w:r>
               <w:rPr>
@@ -1838,7 +1838,7 @@
               <w:lang w:eastAsia="es-SV"/>
             </w:rPr>
           </w:pPr>
-          <w:hyperlink w:anchor="_Toc18531110" w:history="1">
+          <w:hyperlink w:anchor="_Toc18573295" w:history="1">
             <w:r>
               <w:rPr>
                 <w:rStyle w:val="Hipervnculo"/>
@@ -1881,7 +1881,7 @@
                 <w:noProof/>
                 <w:webHidden/>
               </w:rPr>
-              <w:instrText xml:space="preserve"> PAGEREF _Toc18531110 \h </w:instrText>
+              <w:instrText xml:space="preserve"> PAGEREF _Toc18573295 \h </w:instrText>
             </w:r>
             <w:r>
               <w:rPr>
@@ -1926,7 +1926,7 @@
               <w:lang w:eastAsia="es-SV"/>
             </w:rPr>
           </w:pPr>
-          <w:hyperlink w:anchor="_Toc18531111" w:history="1">
+          <w:hyperlink w:anchor="_Toc18573296" w:history="1">
             <w:r>
               <w:rPr>
                 <w:rStyle w:val="Hipervnculo"/>
@@ -1969,7 +1969,7 @@
                 <w:noProof/>
                 <w:webHidden/>
               </w:rPr>
-              <w:instrText xml:space="preserve"> PAGEREF _Toc18531111 \h </w:instrText>
+              <w:instrText xml:space="preserve"> PAGEREF _Toc18573296 \h </w:instrText>
             </w:r>
             <w:r>
               <w:rPr>
@@ -2014,7 +2014,7 @@
               <w:lang w:eastAsia="es-SV"/>
             </w:rPr>
           </w:pPr>
-          <w:hyperlink w:anchor="_Toc18531112" w:history="1">
+          <w:hyperlink w:anchor="_Toc18573297" w:history="1">
             <w:r>
               <w:rPr>
                 <w:rStyle w:val="Hipervnculo"/>
@@ -2057,7 +2057,7 @@
                 <w:noProof/>
                 <w:webHidden/>
               </w:rPr>
-              <w:instrText xml:space="preserve"> PAGEREF _Toc18531112 \h </w:instrText>
+              <w:instrText xml:space="preserve"> PAGEREF _Toc18573297 \h </w:instrText>
             </w:r>
             <w:r>
               <w:rPr>
@@ -2102,7 +2102,7 @@
               <w:lang w:eastAsia="es-SV"/>
             </w:rPr>
           </w:pPr>
-          <w:hyperlink w:anchor="_Toc18531113" w:history="1">
+          <w:hyperlink w:anchor="_Toc18573298" w:history="1">
             <w:r>
               <w:rPr>
                 <w:rStyle w:val="Hipervnculo"/>
@@ -2145,7 +2145,7 @@
                 <w:noProof/>
                 <w:webHidden/>
               </w:rPr>
-              <w:instrText xml:space="preserve"> PAGEREF _Toc18531113 \h </w:instrText>
+              <w:instrText xml:space="preserve"> PAGEREF _Toc18573298 \h </w:instrText>
             </w:r>
             <w:r>
               <w:rPr>
@@ -2190,7 +2190,7 @@
               <w:lang w:eastAsia="es-SV"/>
             </w:rPr>
           </w:pPr>
-          <w:hyperlink w:anchor="_Toc18531114" w:history="1">
+          <w:hyperlink w:anchor="_Toc18573299" w:history="1">
             <w:r>
               <w:rPr>
                 <w:rStyle w:val="Hipervnculo"/>
@@ -2233,7 +2233,7 @@
                 <w:noProof/>
                 <w:webHidden/>
               </w:rPr>
-              <w:instrText xml:space="preserve"> PAGEREF _Toc18531114 \h </w:instrText>
+              <w:instrText xml:space="preserve"> PAGEREF _Toc18573299 \h </w:instrText>
             </w:r>
             <w:r>
               <w:rPr>
@@ -2278,7 +2278,7 @@
               <w:lang w:eastAsia="es-SV"/>
             </w:rPr>
           </w:pPr>
-          <w:hyperlink w:anchor="_Toc18531115" w:history="1">
+          <w:hyperlink w:anchor="_Toc18573300" w:history="1">
             <w:r>
               <w:rPr>
                 <w:rStyle w:val="Hipervnculo"/>
@@ -2321,7 +2321,7 @@
                 <w:noProof/>
                 <w:webHidden/>
               </w:rPr>
-              <w:instrText xml:space="preserve"> PAGEREF _Toc18531115 \h </w:instrText>
+              <w:instrText xml:space="preserve"> PAGEREF _Toc18573300 \h </w:instrText>
             </w:r>
             <w:r>
               <w:rPr>
@@ -2366,7 +2366,7 @@
               <w:lang w:eastAsia="es-SV"/>
             </w:rPr>
           </w:pPr>
-          <w:hyperlink w:anchor="_Toc18531116" w:history="1">
+          <w:hyperlink w:anchor="_Toc18573301" w:history="1">
             <w:r>
               <w:rPr>
                 <w:rStyle w:val="Hipervnculo"/>
@@ -2409,7 +2409,7 @@
                 <w:noProof/>
                 <w:webHidden/>
               </w:rPr>
-              <w:instrText xml:space="preserve"> PAGEREF _Toc18531116 \h </w:instrText>
+              <w:instrText xml:space="preserve"> PAGEREF _Toc18573301 \h </w:instrText>
             </w:r>
             <w:r>
               <w:rPr>
@@ -2454,7 +2454,7 @@
               <w:lang w:eastAsia="es-SV"/>
             </w:rPr>
           </w:pPr>
-          <w:hyperlink w:anchor="_Toc18531117" w:history="1">
+          <w:hyperlink w:anchor="_Toc18573302" w:history="1">
             <w:r>
               <w:rPr>
                 <w:rStyle w:val="Hipervnculo"/>
@@ -2498,7 +2498,7 @@
                 <w:noProof/>
                 <w:webHidden/>
               </w:rPr>
-              <w:instrText xml:space="preserve"> PAGEREF _Toc18531117 \h </w:instrText>
+              <w:instrText xml:space="preserve"> PAGEREF _Toc18573302 \h </w:instrText>
             </w:r>
             <w:r>
               <w:rPr>
@@ -2543,7 +2543,7 @@
               <w:lang w:eastAsia="es-SV"/>
             </w:rPr>
           </w:pPr>
-          <w:hyperlink w:anchor="_Toc18531118" w:history="1">
+          <w:hyperlink w:anchor="_Toc18573303" w:history="1">
             <w:r>
               <w:rPr>
                 <w:rStyle w:val="Hipervnculo"/>
@@ -2586,7 +2586,7 @@
                 <w:noProof/>
                 <w:webHidden/>
               </w:rPr>
-              <w:instrText xml:space="preserve"> PAGEREF _Toc18531118 \h </w:instrText>
+              <w:instrText xml:space="preserve"> PAGEREF _Toc18573303 \h </w:instrText>
             </w:r>
             <w:r>
               <w:rPr>
@@ -2631,7 +2631,7 @@
               <w:lang w:eastAsia="es-SV"/>
             </w:rPr>
           </w:pPr>
-          <w:hyperlink w:anchor="_Toc18531119" w:history="1">
+          <w:hyperlink w:anchor="_Toc18573304" w:history="1">
             <w:r>
               <w:rPr>
                 <w:rStyle w:val="Hipervnculo"/>
@@ -2674,7 +2674,7 @@
                 <w:noProof/>
                 <w:webHidden/>
               </w:rPr>
-              <w:instrText xml:space="preserve"> PAGEREF _Toc18531119 \h </w:instrText>
+              <w:instrText xml:space="preserve"> PAGEREF _Toc18573304 \h </w:instrText>
             </w:r>
             <w:r>
               <w:rPr>
@@ -2719,7 +2719,7 @@
               <w:lang w:eastAsia="es-SV"/>
             </w:rPr>
           </w:pPr>
-          <w:hyperlink w:anchor="_Toc18531120" w:history="1">
+          <w:hyperlink w:anchor="_Toc18573305" w:history="1">
             <w:r>
               <w:rPr>
                 <w:rStyle w:val="Hipervnculo"/>
@@ -2763,7 +2763,7 @@
                 <w:noProof/>
                 <w:webHidden/>
               </w:rPr>
-              <w:instrText xml:space="preserve"> PAGEREF _Toc18531120 \h </w:instrText>
+              <w:instrText xml:space="preserve"> PAGEREF _Toc18573305 \h </w:instrText>
             </w:r>
             <w:r>
               <w:rPr>
@@ -2808,7 +2808,7 @@
               <w:lang w:eastAsia="es-SV"/>
             </w:rPr>
           </w:pPr>
-          <w:hyperlink w:anchor="_Toc18531121" w:history="1">
+          <w:hyperlink w:anchor="_Toc18573306" w:history="1">
             <w:r>
               <w:rPr>
                 <w:rStyle w:val="Hipervnculo"/>
@@ -2851,7 +2851,7 @@
                 <w:noProof/>
                 <w:webHidden/>
               </w:rPr>
-              <w:instrText xml:space="preserve"> PAGEREF _Toc18531121 \h </w:instrText>
+              <w:instrText xml:space="preserve"> PAGEREF _Toc18573306 \h </w:instrText>
             </w:r>
             <w:r>
               <w:rPr>
@@ -2896,7 +2896,7 @@
               <w:lang w:eastAsia="es-SV"/>
             </w:rPr>
           </w:pPr>
-          <w:hyperlink w:anchor="_Toc18531122" w:history="1">
+          <w:hyperlink w:anchor="_Toc18573307" w:history="1">
             <w:r>
               <w:rPr>
                 <w:rStyle w:val="Hipervnculo"/>
@@ -2939,7 +2939,7 @@
                 <w:noProof/>
                 <w:webHidden/>
               </w:rPr>
-              <w:instrText xml:space="preserve"> PAGEREF _Toc18531122 \h </w:instrText>
+              <w:instrText xml:space="preserve"> PAGEREF _Toc18573307 \h </w:instrText>
             </w:r>
             <w:r>
               <w:rPr>
@@ -2984,7 +2984,7 @@
               <w:lang w:eastAsia="es-SV"/>
             </w:rPr>
           </w:pPr>
-          <w:hyperlink w:anchor="_Toc18531123" w:history="1">
+          <w:hyperlink w:anchor="_Toc18573308" w:history="1">
             <w:r>
               <w:rPr>
                 <w:rStyle w:val="Hipervnculo"/>
@@ -3027,7 +3027,7 @@
                 <w:noProof/>
                 <w:webHidden/>
               </w:rPr>
-              <w:instrText xml:space="preserve"> PAGEREF _Toc18531123 \h </w:instrText>
+              <w:instrText xml:space="preserve"> PAGEREF _Toc18573308 \h </w:instrText>
             </w:r>
             <w:r>
               <w:rPr>
@@ -3072,7 +3072,7 @@
               <w:lang w:eastAsia="es-SV"/>
             </w:rPr>
           </w:pPr>
-          <w:hyperlink w:anchor="_Toc18531124" w:history="1">
+          <w:hyperlink w:anchor="_Toc18573309" w:history="1">
             <w:r>
               <w:rPr>
                 <w:rStyle w:val="Hipervnculo"/>
@@ -3115,7 +3115,7 @@
                 <w:noProof/>
                 <w:webHidden/>
               </w:rPr>
-              <w:instrText xml:space="preserve"> PAGEREF _Toc18531124 \h </w:instrText>
+              <w:instrText xml:space="preserve"> PAGEREF _Toc18573309 \h </w:instrText>
             </w:r>
             <w:r>
               <w:rPr>
@@ -3160,7 +3160,7 @@
               <w:lang w:eastAsia="es-SV"/>
             </w:rPr>
           </w:pPr>
-          <w:hyperlink w:anchor="_Toc18531125" w:history="1">
+          <w:hyperlink w:anchor="_Toc18573310" w:history="1">
             <w:r>
               <w:rPr>
                 <w:rStyle w:val="Hipervnculo"/>
@@ -3203,7 +3203,7 @@
                 <w:noProof/>
                 <w:webHidden/>
               </w:rPr>
-              <w:instrText xml:space="preserve"> PAGEREF _Toc18531125 \h </w:instrText>
+              <w:instrText xml:space="preserve"> PAGEREF _Toc18573310 \h </w:instrText>
             </w:r>
             <w:r>
               <w:rPr>
@@ -3248,7 +3248,7 @@
               <w:lang w:eastAsia="es-SV"/>
             </w:rPr>
           </w:pPr>
-          <w:hyperlink w:anchor="_Toc18531126" w:history="1">
+          <w:hyperlink w:anchor="_Toc18573311" w:history="1">
             <w:r>
               <w:rPr>
                 <w:rStyle w:val="Hipervnculo"/>
@@ -3291,7 +3291,7 @@
                 <w:noProof/>
                 <w:webHidden/>
               </w:rPr>
-              <w:instrText xml:space="preserve"> PAGEREF _Toc18531126 \h </w:instrText>
+              <w:instrText xml:space="preserve"> PAGEREF _Toc18573311 \h </w:instrText>
             </w:r>
             <w:r>
               <w:rPr>
@@ -3336,7 +3336,7 @@
               <w:lang w:eastAsia="es-SV"/>
             </w:rPr>
           </w:pPr>
-          <w:hyperlink w:anchor="_Toc18531127" w:history="1">
+          <w:hyperlink w:anchor="_Toc18573312" w:history="1">
             <w:r>
               <w:rPr>
                 <w:rStyle w:val="Hipervnculo"/>
@@ -3379,7 +3379,7 @@
                 <w:noProof/>
                 <w:webHidden/>
               </w:rPr>
-              <w:instrText xml:space="preserve"> PAGEREF _Toc18531127 \h </w:instrText>
+              <w:instrText xml:space="preserve"> PAGEREF _Toc18573312 \h </w:instrText>
             </w:r>
             <w:r>
               <w:rPr>
@@ -3424,7 +3424,7 @@
               <w:lang w:eastAsia="es-SV"/>
             </w:rPr>
           </w:pPr>
-          <w:hyperlink w:anchor="_Toc18531128" w:history="1">
+          <w:hyperlink w:anchor="_Toc18573313" w:history="1">
             <w:r>
               <w:rPr>
                 <w:rStyle w:val="Hipervnculo"/>
@@ -3467,7 +3467,7 @@
                 <w:noProof/>
                 <w:webHidden/>
               </w:rPr>
-              <w:instrText xml:space="preserve"> PAGEREF _Toc18531128 \h </w:instrText>
+              <w:instrText xml:space="preserve"> PAGEREF _Toc18573313 \h </w:instrText>
             </w:r>
             <w:r>
               <w:rPr>
@@ -3512,7 +3512,7 @@
               <w:lang w:eastAsia="es-SV"/>
             </w:rPr>
           </w:pPr>
-          <w:hyperlink w:anchor="_Toc18531129" w:history="1">
+          <w:hyperlink w:anchor="_Toc18573314" w:history="1">
             <w:r>
               <w:rPr>
                 <w:rStyle w:val="Hipervnculo"/>
@@ -3555,7 +3555,7 @@
                 <w:noProof/>
                 <w:webHidden/>
               </w:rPr>
-              <w:instrText xml:space="preserve"> PAGEREF _Toc18531129 \h </w:instrText>
+              <w:instrText xml:space="preserve"> PAGEREF _Toc18573314 \h </w:instrText>
             </w:r>
             <w:r>
               <w:rPr>
@@ -3600,7 +3600,7 @@
               <w:lang w:eastAsia="es-SV"/>
             </w:rPr>
           </w:pPr>
-          <w:hyperlink w:anchor="_Toc18531130" w:history="1">
+          <w:hyperlink w:anchor="_Toc18573315" w:history="1">
             <w:r>
               <w:rPr>
                 <w:rStyle w:val="Hipervnculo"/>
@@ -3643,7 +3643,7 @@
                 <w:noProof/>
                 <w:webHidden/>
               </w:rPr>
-              <w:instrText xml:space="preserve"> PAGEREF _Toc18531130 \h </w:instrText>
+              <w:instrText xml:space="preserve"> PAGEREF _Toc18573315 \h </w:instrText>
             </w:r>
             <w:r>
               <w:rPr>
@@ -3688,7 +3688,7 @@
               <w:lang w:eastAsia="es-SV"/>
             </w:rPr>
           </w:pPr>
-          <w:hyperlink w:anchor="_Toc18531131" w:history="1">
+          <w:hyperlink w:anchor="_Toc18573316" w:history="1">
             <w:r>
               <w:rPr>
                 <w:rStyle w:val="Hipervnculo"/>
@@ -3731,7 +3731,7 @@
                 <w:noProof/>
                 <w:webHidden/>
               </w:rPr>
-              <w:instrText xml:space="preserve"> PAGEREF _Toc18531131 \h </w:instrText>
+              <w:instrText xml:space="preserve"> PAGEREF _Toc18573316 \h </w:instrText>
             </w:r>
             <w:r>
               <w:rPr>
@@ -3776,7 +3776,7 @@
               <w:lang w:eastAsia="es-SV"/>
             </w:rPr>
           </w:pPr>
-          <w:hyperlink w:anchor="_Toc18531132" w:history="1">
+          <w:hyperlink w:anchor="_Toc18573317" w:history="1">
             <w:r>
               <w:rPr>
                 <w:rStyle w:val="Hipervnculo"/>
@@ -3819,7 +3819,7 @@
                 <w:noProof/>
                 <w:webHidden/>
               </w:rPr>
-              <w:instrText xml:space="preserve"> PAGEREF _Toc18531132 \h </w:instrText>
+              <w:instrText xml:space="preserve"> PAGEREF _Toc18573317 \h </w:instrText>
             </w:r>
             <w:r>
               <w:rPr>
@@ -3864,7 +3864,7 @@
               <w:lang w:eastAsia="es-SV"/>
             </w:rPr>
           </w:pPr>
-          <w:hyperlink w:anchor="_Toc18531133" w:history="1">
+          <w:hyperlink w:anchor="_Toc18573318" w:history="1">
             <w:r>
               <w:rPr>
                 <w:rStyle w:val="Hipervnculo"/>
@@ -3907,7 +3907,7 @@
                 <w:noProof/>
                 <w:webHidden/>
               </w:rPr>
-              <w:instrText xml:space="preserve"> PAGEREF _Toc18531133 \h </w:instrText>
+              <w:instrText xml:space="preserve"> PAGEREF _Toc18573318 \h </w:instrText>
             </w:r>
             <w:r>
               <w:rPr>
@@ -3952,7 +3952,7 @@
               <w:lang w:eastAsia="es-SV"/>
             </w:rPr>
           </w:pPr>
-          <w:hyperlink w:anchor="_Toc18531134" w:history="1">
+          <w:hyperlink w:anchor="_Toc18573319" w:history="1">
             <w:r>
               <w:rPr>
                 <w:rStyle w:val="Hipervnculo"/>
@@ -3995,7 +3995,7 @@
                 <w:noProof/>
                 <w:webHidden/>
               </w:rPr>
-              <w:instrText xml:space="preserve"> PAGEREF _Toc18531134 \h </w:instrText>
+              <w:instrText xml:space="preserve"> PAGEREF _Toc18573319 \h </w:instrText>
             </w:r>
             <w:r>
               <w:rPr>
@@ -4040,7 +4040,7 @@
               <w:lang w:eastAsia="es-SV"/>
             </w:rPr>
           </w:pPr>
-          <w:hyperlink w:anchor="_Toc18531135" w:history="1">
+          <w:hyperlink w:anchor="_Toc18573320" w:history="1">
             <w:r>
               <w:rPr>
                 <w:rStyle w:val="Hipervnculo"/>
@@ -4083,7 +4083,7 @@
                 <w:noProof/>
                 <w:webHidden/>
               </w:rPr>
-              <w:instrText xml:space="preserve"> PAGEREF _Toc18531135 \h </w:instrText>
+              <w:instrText xml:space="preserve"> PAGEREF _Toc18573320 \h </w:instrText>
             </w:r>
             <w:r>
               <w:rPr>
@@ -4128,7 +4128,7 @@
               <w:lang w:eastAsia="es-SV"/>
             </w:rPr>
           </w:pPr>
-          <w:hyperlink w:anchor="_Toc18531136" w:history="1">
+          <w:hyperlink w:anchor="_Toc18573321" w:history="1">
             <w:r>
               <w:rPr>
                 <w:rStyle w:val="Hipervnculo"/>
@@ -4171,7 +4171,7 @@
                 <w:noProof/>
                 <w:webHidden/>
               </w:rPr>
-              <w:instrText xml:space="preserve"> PAGEREF _Toc18531136 \h </w:instrText>
+              <w:instrText xml:space="preserve"> PAGEREF _Toc18573321 \h </w:instrText>
             </w:r>
             <w:r>
               <w:rPr>
@@ -4216,7 +4216,7 @@
               <w:lang w:eastAsia="es-SV"/>
             </w:rPr>
           </w:pPr>
-          <w:hyperlink w:anchor="_Toc18531137" w:history="1">
+          <w:hyperlink w:anchor="_Toc18573322" w:history="1">
             <w:r>
               <w:rPr>
                 <w:rStyle w:val="Hipervnculo"/>
@@ -4259,7 +4259,7 @@
                 <w:noProof/>
                 <w:webHidden/>
               </w:rPr>
-              <w:instrText xml:space="preserve"> PAGEREF _Toc18531137 \h </w:instrText>
+              <w:instrText xml:space="preserve"> PAGEREF _Toc18573322 \h </w:instrText>
             </w:r>
             <w:r>
               <w:rPr>
@@ -4280,6 +4280,193 @@
                 <w:webHidden/>
               </w:rPr>
               <w:t>13</w:t>
+            </w:r>
+            <w:r>
+              <w:rPr>
+                <w:noProof/>
+                <w:webHidden/>
+              </w:rPr>
+              <w:fldChar w:fldCharType="end"/>
+            </w:r>
+          </w:hyperlink>
+        </w:p>
+        <w:p>
+          <w:pPr>
+            <w:pStyle w:val="TDC3"/>
+            <w:tabs>
+              <w:tab w:val="left" w:pos="1100"/>
+              <w:tab w:val="right" w:leader="dot" w:pos="8828"/>
+            </w:tabs>
+            <w:rPr>
+              <w:rFonts w:asciiTheme="minorHAnsi" w:eastAsiaTheme="minorEastAsia" w:hAnsiTheme="minorHAnsi"/>
+              <w:noProof/>
+              <w:sz w:val="22"/>
+              <w:lang w:eastAsia="es-SV"/>
+            </w:rPr>
+          </w:pPr>
+          <w:hyperlink w:anchor="_Toc18573323" w:history="1">
+            <w:r>
+              <w:rPr>
+                <w:rStyle w:val="Hipervnculo"/>
+                <w:i/>
+                <w:iCs/>
+                <w:noProof/>
+              </w:rPr>
+              <w:t>J.</w:t>
+            </w:r>
+            <w:r>
+              <w:rPr>
+                <w:rFonts w:asciiTheme="minorHAnsi" w:eastAsiaTheme="minorEastAsia" w:hAnsiTheme="minorHAnsi"/>
+                <w:noProof/>
+                <w:sz w:val="22"/>
+                <w:lang w:eastAsia="es-SV"/>
+              </w:rPr>
+              <w:tab/>
+            </w:r>
+            <w:r>
+              <w:rPr>
+                <w:rStyle w:val="Hipervnculo"/>
+                <w:noProof/>
+              </w:rPr>
+              <w:t>E</w:t>
+            </w:r>
+            <w:r>
+              <w:rPr>
+                <w:rStyle w:val="Hipervnculo"/>
+                <w:i/>
+                <w:iCs/>
+                <w:noProof/>
+              </w:rPr>
+              <w:t>JEMPLO DE PROYECTO EN GIT USANDO GITHUB. (2019, s.f.)</w:t>
+            </w:r>
+            <w:r>
+              <w:rPr>
+                <w:noProof/>
+                <w:webHidden/>
+              </w:rPr>
+              <w:tab/>
+            </w:r>
+            <w:r>
+              <w:rPr>
+                <w:noProof/>
+                <w:webHidden/>
+              </w:rPr>
+              <w:fldChar w:fldCharType="begin"/>
+            </w:r>
+            <w:r>
+              <w:rPr>
+                <w:noProof/>
+                <w:webHidden/>
+              </w:rPr>
+              <w:instrText xml:space="preserve"> PAGEREF _Toc18573323 \h </w:instrText>
+            </w:r>
+            <w:r>
+              <w:rPr>
+                <w:noProof/>
+                <w:webHidden/>
+              </w:rPr>
+            </w:r>
+            <w:r>
+              <w:rPr>
+                <w:noProof/>
+                <w:webHidden/>
+              </w:rPr>
+              <w:fldChar w:fldCharType="separate"/>
+            </w:r>
+            <w:r>
+              <w:rPr>
+                <w:noProof/>
+                <w:webHidden/>
+              </w:rPr>
+              <w:t>14</w:t>
+            </w:r>
+            <w:r>
+              <w:rPr>
+                <w:noProof/>
+                <w:webHidden/>
+              </w:rPr>
+              <w:fldChar w:fldCharType="end"/>
+            </w:r>
+          </w:hyperlink>
+        </w:p>
+        <w:p>
+          <w:pPr>
+            <w:pStyle w:val="TDC3"/>
+            <w:tabs>
+              <w:tab w:val="left" w:pos="1320"/>
+              <w:tab w:val="right" w:leader="dot" w:pos="8828"/>
+            </w:tabs>
+            <w:rPr>
+              <w:rFonts w:asciiTheme="minorHAnsi" w:eastAsiaTheme="minorEastAsia" w:hAnsiTheme="minorHAnsi"/>
+              <w:noProof/>
+              <w:sz w:val="22"/>
+              <w:lang w:eastAsia="es-SV"/>
+            </w:rPr>
+          </w:pPr>
+          <w:hyperlink w:anchor="_Toc18573324" w:history="1">
+            <w:r>
+              <w:rPr>
+                <w:rStyle w:val="Hipervnculo"/>
+                <w:noProof/>
+              </w:rPr>
+              <w:t>K.</w:t>
+            </w:r>
+            <w:r>
+              <w:rPr>
+                <w:rFonts w:asciiTheme="minorHAnsi" w:eastAsiaTheme="minorEastAsia" w:hAnsiTheme="minorHAnsi"/>
+                <w:noProof/>
+                <w:sz w:val="22"/>
+                <w:lang w:eastAsia="es-SV"/>
+              </w:rPr>
+              <w:tab/>
+            </w:r>
+            <w:r>
+              <w:rPr>
+                <w:rStyle w:val="Hipervnculo"/>
+                <w:noProof/>
+              </w:rPr>
+              <w:t>GUIA BÁSICA DE MERCURIAL. (Quevedo, 2012)</w:t>
+            </w:r>
+            <w:r>
+              <w:rPr>
+                <w:noProof/>
+                <w:webHidden/>
+              </w:rPr>
+              <w:tab/>
+            </w:r>
+            <w:r>
+              <w:rPr>
+                <w:noProof/>
+                <w:webHidden/>
+              </w:rPr>
+              <w:fldChar w:fldCharType="begin"/>
+            </w:r>
+            <w:r>
+              <w:rPr>
+                <w:noProof/>
+                <w:webHidden/>
+              </w:rPr>
+              <w:instrText xml:space="preserve"> PAGEREF _Toc18573324 \h </w:instrText>
+            </w:r>
+            <w:r>
+              <w:rPr>
+                <w:noProof/>
+                <w:webHidden/>
+              </w:rPr>
+            </w:r>
+            <w:r>
+              <w:rPr>
+                <w:noProof/>
+                <w:webHidden/>
+              </w:rPr>
+              <w:fldChar w:fldCharType="separate"/>
+            </w:r>
+            <w:r>
+              <w:rPr>
+                <w:noProof/>
+                <w:webHidden/>
+              </w:rPr>
+              <w:t>15</w:t>
             </w:r>
             <w:r>
               <w:rPr>
@@ -4304,7 +4491,7 @@
               <w:lang w:eastAsia="es-SV"/>
             </w:rPr>
           </w:pPr>
-          <w:hyperlink w:anchor="_Toc18531138" w:history="1">
+          <w:hyperlink w:anchor="_Toc18573325" w:history="1">
             <w:r>
               <w:rPr>
                 <w:rStyle w:val="Hipervnculo"/>
@@ -4326,7 +4513,7 @@
                 <w:rStyle w:val="Hipervnculo"/>
                 <w:noProof/>
               </w:rPr>
-              <w:t>EJEMPLO DE PROYECTO EN GIT USANDO GITHUB. (2019, s.f.)</w:t>
+              <w:t>Creación de repositorio</w:t>
             </w:r>
             <w:r>
               <w:rPr>
@@ -4347,95 +4534,7 @@
                 <w:noProof/>
                 <w:webHidden/>
               </w:rPr>
-              <w:instrText xml:space="preserve"> PAGEREF _Toc18531138 \h </w:instrText>
-            </w:r>
-            <w:r>
-              <w:rPr>
-                <w:noProof/>
-                <w:webHidden/>
-              </w:rPr>
-            </w:r>
-            <w:r>
-              <w:rPr>
-                <w:noProof/>
-                <w:webHidden/>
-              </w:rPr>
-              <w:fldChar w:fldCharType="separate"/>
-            </w:r>
-            <w:r>
-              <w:rPr>
-                <w:noProof/>
-                <w:webHidden/>
-              </w:rPr>
-              <w:t>14</w:t>
-            </w:r>
-            <w:r>
-              <w:rPr>
-                <w:noProof/>
-                <w:webHidden/>
-              </w:rPr>
-              <w:fldChar w:fldCharType="end"/>
-            </w:r>
-          </w:hyperlink>
-        </w:p>
-        <w:p>
-          <w:pPr>
-            <w:pStyle w:val="TDC3"/>
-            <w:tabs>
-              <w:tab w:val="left" w:pos="1100"/>
-              <w:tab w:val="right" w:leader="dot" w:pos="8828"/>
-            </w:tabs>
-            <w:rPr>
-              <w:rFonts w:asciiTheme="minorHAnsi" w:eastAsiaTheme="minorEastAsia" w:hAnsiTheme="minorHAnsi"/>
-              <w:noProof/>
-              <w:sz w:val="22"/>
-              <w:lang w:eastAsia="es-SV"/>
-            </w:rPr>
-          </w:pPr>
-          <w:hyperlink w:anchor="_Toc18531139" w:history="1">
-            <w:r>
-              <w:rPr>
-                <w:rStyle w:val="Hipervnculo"/>
-                <w:noProof/>
-              </w:rPr>
-              <w:t>J.</w:t>
-            </w:r>
-            <w:r>
-              <w:rPr>
-                <w:rFonts w:asciiTheme="minorHAnsi" w:eastAsiaTheme="minorEastAsia" w:hAnsiTheme="minorHAnsi"/>
-                <w:noProof/>
-                <w:sz w:val="22"/>
-                <w:lang w:eastAsia="es-SV"/>
-              </w:rPr>
-              <w:tab/>
-            </w:r>
-            <w:r>
-              <w:rPr>
-                <w:rStyle w:val="Hipervnculo"/>
-                <w:noProof/>
-              </w:rPr>
-              <w:t>GUIA BÁSICA DE MERCURIAL. (Quevedo, 2012)</w:t>
-            </w:r>
-            <w:r>
-              <w:rPr>
-                <w:noProof/>
-                <w:webHidden/>
-              </w:rPr>
-              <w:tab/>
-            </w:r>
-            <w:r>
-              <w:rPr>
-                <w:noProof/>
-                <w:webHidden/>
-              </w:rPr>
-              <w:fldChar w:fldCharType="begin"/>
-            </w:r>
-            <w:r>
-              <w:rPr>
-                <w:noProof/>
-                <w:webHidden/>
-              </w:rPr>
-              <w:instrText xml:space="preserve"> PAGEREF _Toc18531139 \h </w:instrText>
+              <w:instrText xml:space="preserve"> PAGEREF _Toc18573325 \h </w:instrText>
             </w:r>
             <w:r>
               <w:rPr>
@@ -4480,13 +4579,13 @@
               <w:lang w:eastAsia="es-SV"/>
             </w:rPr>
           </w:pPr>
-          <w:hyperlink w:anchor="_Toc18531140" w:history="1">
+          <w:hyperlink w:anchor="_Toc18573326" w:history="1">
             <w:r>
               <w:rPr>
                 <w:rStyle w:val="Hipervnculo"/>
                 <w:noProof/>
               </w:rPr>
-              <w:t>i.</w:t>
+              <w:t>ii.</w:t>
             </w:r>
             <w:r>
               <w:rPr>
@@ -4502,7 +4601,7 @@
                 <w:rStyle w:val="Hipervnculo"/>
                 <w:noProof/>
               </w:rPr>
-              <w:t>Creación de repositorio</w:t>
+              <w:t>Nuevos archivos</w:t>
             </w:r>
             <w:r>
               <w:rPr>
@@ -4523,7 +4622,95 @@
                 <w:noProof/>
                 <w:webHidden/>
               </w:rPr>
-              <w:instrText xml:space="preserve"> PAGEREF _Toc18531140 \h </w:instrText>
+              <w:instrText xml:space="preserve"> PAGEREF _Toc18573326 \h </w:instrText>
+            </w:r>
+            <w:r>
+              <w:rPr>
+                <w:noProof/>
+                <w:webHidden/>
+              </w:rPr>
+            </w:r>
+            <w:r>
+              <w:rPr>
+                <w:noProof/>
+                <w:webHidden/>
+              </w:rPr>
+              <w:fldChar w:fldCharType="separate"/>
+            </w:r>
+            <w:r>
+              <w:rPr>
+                <w:noProof/>
+                <w:webHidden/>
+              </w:rPr>
+              <w:t>15</w:t>
+            </w:r>
+            <w:r>
+              <w:rPr>
+                <w:noProof/>
+                <w:webHidden/>
+              </w:rPr>
+              <w:fldChar w:fldCharType="end"/>
+            </w:r>
+          </w:hyperlink>
+        </w:p>
+        <w:p>
+          <w:pPr>
+            <w:pStyle w:val="TDC4"/>
+            <w:tabs>
+              <w:tab w:val="left" w:pos="1540"/>
+              <w:tab w:val="right" w:leader="dot" w:pos="8828"/>
+            </w:tabs>
+            <w:rPr>
+              <w:rFonts w:asciiTheme="minorHAnsi" w:eastAsiaTheme="minorEastAsia" w:hAnsiTheme="minorHAnsi"/>
+              <w:noProof/>
+              <w:sz w:val="22"/>
+              <w:lang w:eastAsia="es-SV"/>
+            </w:rPr>
+          </w:pPr>
+          <w:hyperlink w:anchor="_Toc18573327" w:history="1">
+            <w:r>
+              <w:rPr>
+                <w:rStyle w:val="Hipervnculo"/>
+                <w:noProof/>
+              </w:rPr>
+              <w:t>iii.</w:t>
+            </w:r>
+            <w:r>
+              <w:rPr>
+                <w:rFonts w:asciiTheme="minorHAnsi" w:eastAsiaTheme="minorEastAsia" w:hAnsiTheme="minorHAnsi"/>
+                <w:noProof/>
+                <w:sz w:val="22"/>
+                <w:lang w:eastAsia="es-SV"/>
+              </w:rPr>
+              <w:tab/>
+            </w:r>
+            <w:r>
+              <w:rPr>
+                <w:rStyle w:val="Hipervnculo"/>
+                <w:noProof/>
+              </w:rPr>
+              <w:t>Confirmación de cambios en un archivo</w:t>
+            </w:r>
+            <w:r>
+              <w:rPr>
+                <w:noProof/>
+                <w:webHidden/>
+              </w:rPr>
+              <w:tab/>
+            </w:r>
+            <w:r>
+              <w:rPr>
+                <w:noProof/>
+                <w:webHidden/>
+              </w:rPr>
+              <w:fldChar w:fldCharType="begin"/>
+            </w:r>
+            <w:r>
+              <w:rPr>
+                <w:noProof/>
+                <w:webHidden/>
+              </w:rPr>
+              <w:instrText xml:space="preserve"> PAGEREF _Toc18573327 \h </w:instrText>
             </w:r>
             <w:r>
               <w:rPr>
@@ -4568,13 +4755,13 @@
               <w:lang w:eastAsia="es-SV"/>
             </w:rPr>
           </w:pPr>
-          <w:hyperlink w:anchor="_Toc18531141" w:history="1">
+          <w:hyperlink w:anchor="_Toc18573328" w:history="1">
             <w:r>
               <w:rPr>
                 <w:rStyle w:val="Hipervnculo"/>
                 <w:noProof/>
               </w:rPr>
-              <w:t>ii.</w:t>
+              <w:t>iv.</w:t>
             </w:r>
             <w:r>
               <w:rPr>
@@ -4590,7 +4777,7 @@
                 <w:rStyle w:val="Hipervnculo"/>
                 <w:noProof/>
               </w:rPr>
-              <w:t>Nuevos archivos</w:t>
+              <w:t>Creación de copia personal de repositorio</w:t>
             </w:r>
             <w:r>
               <w:rPr>
@@ -4611,7 +4798,7 @@
                 <w:noProof/>
                 <w:webHidden/>
               </w:rPr>
-              <w:instrText xml:space="preserve"> PAGEREF _Toc18531141 \h </w:instrText>
+              <w:instrText xml:space="preserve"> PAGEREF _Toc18573328 \h </w:instrText>
             </w:r>
             <w:r>
               <w:rPr>
@@ -4631,7 +4818,183 @@
                 <w:noProof/>
                 <w:webHidden/>
               </w:rPr>
-              <w:t>15</w:t>
+              <w:t>16</w:t>
+            </w:r>
+            <w:r>
+              <w:rPr>
+                <w:noProof/>
+                <w:webHidden/>
+              </w:rPr>
+              <w:fldChar w:fldCharType="end"/>
+            </w:r>
+          </w:hyperlink>
+        </w:p>
+        <w:p>
+          <w:pPr>
+            <w:pStyle w:val="TDC4"/>
+            <w:tabs>
+              <w:tab w:val="left" w:pos="1320"/>
+              <w:tab w:val="right" w:leader="dot" w:pos="8828"/>
+            </w:tabs>
+            <w:rPr>
+              <w:rFonts w:asciiTheme="minorHAnsi" w:eastAsiaTheme="minorEastAsia" w:hAnsiTheme="minorHAnsi"/>
+              <w:noProof/>
+              <w:sz w:val="22"/>
+              <w:lang w:eastAsia="es-SV"/>
+            </w:rPr>
+          </w:pPr>
+          <w:hyperlink w:anchor="_Toc18573329" w:history="1">
+            <w:r>
+              <w:rPr>
+                <w:rStyle w:val="Hipervnculo"/>
+                <w:noProof/>
+              </w:rPr>
+              <w:t>v.</w:t>
+            </w:r>
+            <w:r>
+              <w:rPr>
+                <w:rFonts w:asciiTheme="minorHAnsi" w:eastAsiaTheme="minorEastAsia" w:hAnsiTheme="minorHAnsi"/>
+                <w:noProof/>
+                <w:sz w:val="22"/>
+                <w:lang w:eastAsia="es-SV"/>
+              </w:rPr>
+              <w:tab/>
+            </w:r>
+            <w:r>
+              <w:rPr>
+                <w:rStyle w:val="Hipervnculo"/>
+                <w:noProof/>
+              </w:rPr>
+              <w:t>Revisión del historial</w:t>
+            </w:r>
+            <w:r>
+              <w:rPr>
+                <w:noProof/>
+                <w:webHidden/>
+              </w:rPr>
+              <w:tab/>
+            </w:r>
+            <w:r>
+              <w:rPr>
+                <w:noProof/>
+                <w:webHidden/>
+              </w:rPr>
+              <w:fldChar w:fldCharType="begin"/>
+            </w:r>
+            <w:r>
+              <w:rPr>
+                <w:noProof/>
+                <w:webHidden/>
+              </w:rPr>
+              <w:instrText xml:space="preserve"> PAGEREF _Toc18573329 \h </w:instrText>
+            </w:r>
+            <w:r>
+              <w:rPr>
+                <w:noProof/>
+                <w:webHidden/>
+              </w:rPr>
+            </w:r>
+            <w:r>
+              <w:rPr>
+                <w:noProof/>
+                <w:webHidden/>
+              </w:rPr>
+              <w:fldChar w:fldCharType="separate"/>
+            </w:r>
+            <w:r>
+              <w:rPr>
+                <w:noProof/>
+                <w:webHidden/>
+              </w:rPr>
+              <w:t>16</w:t>
+            </w:r>
+            <w:r>
+              <w:rPr>
+                <w:noProof/>
+                <w:webHidden/>
+              </w:rPr>
+              <w:fldChar w:fldCharType="end"/>
+            </w:r>
+          </w:hyperlink>
+        </w:p>
+        <w:p>
+          <w:pPr>
+            <w:pStyle w:val="TDC4"/>
+            <w:tabs>
+              <w:tab w:val="left" w:pos="1320"/>
+              <w:tab w:val="right" w:leader="dot" w:pos="8828"/>
+            </w:tabs>
+            <w:rPr>
+              <w:rFonts w:asciiTheme="minorHAnsi" w:eastAsiaTheme="minorEastAsia" w:hAnsiTheme="minorHAnsi"/>
+              <w:noProof/>
+              <w:sz w:val="22"/>
+              <w:lang w:eastAsia="es-SV"/>
+            </w:rPr>
+          </w:pPr>
+          <w:hyperlink w:anchor="_Toc18573330" w:history="1">
+            <w:r>
+              <w:rPr>
+                <w:rStyle w:val="Hipervnculo"/>
+                <w:noProof/>
+              </w:rPr>
+              <w:t>vi.</w:t>
+            </w:r>
+            <w:r>
+              <w:rPr>
+                <w:rFonts w:asciiTheme="minorHAnsi" w:eastAsiaTheme="minorEastAsia" w:hAnsiTheme="minorHAnsi"/>
+                <w:noProof/>
+                <w:sz w:val="22"/>
+                <w:lang w:eastAsia="es-SV"/>
+              </w:rPr>
+              <w:tab/>
+            </w:r>
+            <w:r>
+              <w:rPr>
+                <w:rStyle w:val="Hipervnculo"/>
+                <w:noProof/>
+              </w:rPr>
+              <w:t>Actualizaciones locales</w:t>
+            </w:r>
+            <w:r>
+              <w:rPr>
+                <w:noProof/>
+                <w:webHidden/>
+              </w:rPr>
+              <w:tab/>
+            </w:r>
+            <w:r>
+              <w:rPr>
+                <w:noProof/>
+                <w:webHidden/>
+              </w:rPr>
+              <w:fldChar w:fldCharType="begin"/>
+            </w:r>
+            <w:r>
+              <w:rPr>
+                <w:noProof/>
+                <w:webHidden/>
+              </w:rPr>
+              <w:instrText xml:space="preserve"> PAGEREF _Toc18573330 \h </w:instrText>
+            </w:r>
+            <w:r>
+              <w:rPr>
+                <w:noProof/>
+                <w:webHidden/>
+              </w:rPr>
+            </w:r>
+            <w:r>
+              <w:rPr>
+                <w:noProof/>
+                <w:webHidden/>
+              </w:rPr>
+              <w:fldChar w:fldCharType="separate"/>
+            </w:r>
+            <w:r>
+              <w:rPr>
+                <w:noProof/>
+                <w:webHidden/>
+              </w:rPr>
+              <w:t>17</w:t>
             </w:r>
             <w:r>
               <w:rPr>
@@ -4656,13 +5019,13 @@
               <w:lang w:eastAsia="es-SV"/>
             </w:rPr>
           </w:pPr>
-          <w:hyperlink w:anchor="_Toc18531142" w:history="1">
+          <w:hyperlink w:anchor="_Toc18573331" w:history="1">
             <w:r>
               <w:rPr>
                 <w:rStyle w:val="Hipervnculo"/>
                 <w:noProof/>
               </w:rPr>
-              <w:t>iii.</w:t>
+              <w:t>vii.</w:t>
             </w:r>
             <w:r>
               <w:rPr>
@@ -4678,7 +5041,7 @@
                 <w:rStyle w:val="Hipervnculo"/>
                 <w:noProof/>
               </w:rPr>
-              <w:t>Confirmación de cambios en un archivo</w:t>
+              <w:t>Comparar repositorio local y maestro</w:t>
             </w:r>
             <w:r>
               <w:rPr>
@@ -4699,271 +5062,7 @@
                 <w:noProof/>
                 <w:webHidden/>
               </w:rPr>
-              <w:instrText xml:space="preserve"> PAGEREF _Toc18531142 \h </w:instrText>
-            </w:r>
-            <w:r>
-              <w:rPr>
-                <w:noProof/>
-                <w:webHidden/>
-              </w:rPr>
-            </w:r>
-            <w:r>
-              <w:rPr>
-                <w:noProof/>
-                <w:webHidden/>
-              </w:rPr>
-              <w:fldChar w:fldCharType="separate"/>
-            </w:r>
-            <w:r>
-              <w:rPr>
-                <w:noProof/>
-                <w:webHidden/>
-              </w:rPr>
-              <w:t>15</w:t>
-            </w:r>
-            <w:r>
-              <w:rPr>
-                <w:noProof/>
-                <w:webHidden/>
-              </w:rPr>
-              <w:fldChar w:fldCharType="end"/>
-            </w:r>
-          </w:hyperlink>
-        </w:p>
-        <w:p>
-          <w:pPr>
-            <w:pStyle w:val="TDC4"/>
-            <w:tabs>
-              <w:tab w:val="left" w:pos="1320"/>
-              <w:tab w:val="right" w:leader="dot" w:pos="8828"/>
-            </w:tabs>
-            <w:rPr>
-              <w:rFonts w:asciiTheme="minorHAnsi" w:eastAsiaTheme="minorEastAsia" w:hAnsiTheme="minorHAnsi"/>
-              <w:noProof/>
-              <w:sz w:val="22"/>
-              <w:lang w:eastAsia="es-SV"/>
-            </w:rPr>
-          </w:pPr>
-          <w:hyperlink w:anchor="_Toc18531143" w:history="1">
-            <w:r>
-              <w:rPr>
-                <w:rStyle w:val="Hipervnculo"/>
-                <w:noProof/>
-              </w:rPr>
-              <w:t>iv.</w:t>
-            </w:r>
-            <w:r>
-              <w:rPr>
-                <w:rFonts w:asciiTheme="minorHAnsi" w:eastAsiaTheme="minorEastAsia" w:hAnsiTheme="minorHAnsi"/>
-                <w:noProof/>
-                <w:sz w:val="22"/>
-                <w:lang w:eastAsia="es-SV"/>
-              </w:rPr>
-              <w:tab/>
-            </w:r>
-            <w:r>
-              <w:rPr>
-                <w:rStyle w:val="Hipervnculo"/>
-                <w:noProof/>
-              </w:rPr>
-              <w:t>Creación de copia personal de repositorio</w:t>
-            </w:r>
-            <w:r>
-              <w:rPr>
-                <w:noProof/>
-                <w:webHidden/>
-              </w:rPr>
-              <w:tab/>
-            </w:r>
-            <w:r>
-              <w:rPr>
-                <w:noProof/>
-                <w:webHidden/>
-              </w:rPr>
-              <w:fldChar w:fldCharType="begin"/>
-            </w:r>
-            <w:r>
-              <w:rPr>
-                <w:noProof/>
-                <w:webHidden/>
-              </w:rPr>
-              <w:instrText xml:space="preserve"> PAGEREF _Toc18531143 \h </w:instrText>
-            </w:r>
-            <w:r>
-              <w:rPr>
-                <w:noProof/>
-                <w:webHidden/>
-              </w:rPr>
-            </w:r>
-            <w:r>
-              <w:rPr>
-                <w:noProof/>
-                <w:webHidden/>
-              </w:rPr>
-              <w:fldChar w:fldCharType="separate"/>
-            </w:r>
-            <w:r>
-              <w:rPr>
-                <w:noProof/>
-                <w:webHidden/>
-              </w:rPr>
-              <w:t>16</w:t>
-            </w:r>
-            <w:r>
-              <w:rPr>
-                <w:noProof/>
-                <w:webHidden/>
-              </w:rPr>
-              <w:fldChar w:fldCharType="end"/>
-            </w:r>
-          </w:hyperlink>
-        </w:p>
-        <w:p>
-          <w:pPr>
-            <w:pStyle w:val="TDC4"/>
-            <w:tabs>
-              <w:tab w:val="left" w:pos="1320"/>
-              <w:tab w:val="right" w:leader="dot" w:pos="8828"/>
-            </w:tabs>
-            <w:rPr>
-              <w:rFonts w:asciiTheme="minorHAnsi" w:eastAsiaTheme="minorEastAsia" w:hAnsiTheme="minorHAnsi"/>
-              <w:noProof/>
-              <w:sz w:val="22"/>
-              <w:lang w:eastAsia="es-SV"/>
-            </w:rPr>
-          </w:pPr>
-          <w:hyperlink w:anchor="_Toc18531144" w:history="1">
-            <w:r>
-              <w:rPr>
-                <w:rStyle w:val="Hipervnculo"/>
-                <w:noProof/>
-              </w:rPr>
-              <w:t>v.</w:t>
-            </w:r>
-            <w:r>
-              <w:rPr>
-                <w:rFonts w:asciiTheme="minorHAnsi" w:eastAsiaTheme="minorEastAsia" w:hAnsiTheme="minorHAnsi"/>
-                <w:noProof/>
-                <w:sz w:val="22"/>
-                <w:lang w:eastAsia="es-SV"/>
-              </w:rPr>
-              <w:tab/>
-            </w:r>
-            <w:r>
-              <w:rPr>
-                <w:rStyle w:val="Hipervnculo"/>
-                <w:noProof/>
-              </w:rPr>
-              <w:t>Revisión del historial</w:t>
-            </w:r>
-            <w:r>
-              <w:rPr>
-                <w:noProof/>
-                <w:webHidden/>
-              </w:rPr>
-              <w:tab/>
-            </w:r>
-            <w:r>
-              <w:rPr>
-                <w:noProof/>
-                <w:webHidden/>
-              </w:rPr>
-              <w:fldChar w:fldCharType="begin"/>
-            </w:r>
-            <w:r>
-              <w:rPr>
-                <w:noProof/>
-                <w:webHidden/>
-              </w:rPr>
-              <w:instrText xml:space="preserve"> PAGEREF _Toc18531144 \h </w:instrText>
-            </w:r>
-            <w:r>
-              <w:rPr>
-                <w:noProof/>
-                <w:webHidden/>
-              </w:rPr>
-            </w:r>
-            <w:r>
-              <w:rPr>
-                <w:noProof/>
-                <w:webHidden/>
-              </w:rPr>
-              <w:fldChar w:fldCharType="separate"/>
-            </w:r>
-            <w:r>
-              <w:rPr>
-                <w:noProof/>
-                <w:webHidden/>
-              </w:rPr>
-              <w:t>16</w:t>
-            </w:r>
-            <w:r>
-              <w:rPr>
-                <w:noProof/>
-                <w:webHidden/>
-              </w:rPr>
-              <w:fldChar w:fldCharType="end"/>
-            </w:r>
-          </w:hyperlink>
-        </w:p>
-        <w:p>
-          <w:pPr>
-            <w:pStyle w:val="TDC4"/>
-            <w:tabs>
-              <w:tab w:val="left" w:pos="1320"/>
-              <w:tab w:val="right" w:leader="dot" w:pos="8828"/>
-            </w:tabs>
-            <w:rPr>
-              <w:rFonts w:asciiTheme="minorHAnsi" w:eastAsiaTheme="minorEastAsia" w:hAnsiTheme="minorHAnsi"/>
-              <w:noProof/>
-              <w:sz w:val="22"/>
-              <w:lang w:eastAsia="es-SV"/>
-            </w:rPr>
-          </w:pPr>
-          <w:hyperlink w:anchor="_Toc18531145" w:history="1">
-            <w:r>
-              <w:rPr>
-                <w:rStyle w:val="Hipervnculo"/>
-                <w:noProof/>
-              </w:rPr>
-              <w:t>vi.</w:t>
-            </w:r>
-            <w:r>
-              <w:rPr>
-                <w:rFonts w:asciiTheme="minorHAnsi" w:eastAsiaTheme="minorEastAsia" w:hAnsiTheme="minorHAnsi"/>
-                <w:noProof/>
-                <w:sz w:val="22"/>
-                <w:lang w:eastAsia="es-SV"/>
-              </w:rPr>
-              <w:tab/>
-            </w:r>
-            <w:r>
-              <w:rPr>
-                <w:rStyle w:val="Hipervnculo"/>
-                <w:noProof/>
-              </w:rPr>
-              <w:t>Actualizaciones locales</w:t>
-            </w:r>
-            <w:r>
-              <w:rPr>
-                <w:noProof/>
-                <w:webHidden/>
-              </w:rPr>
-              <w:tab/>
-            </w:r>
-            <w:r>
-              <w:rPr>
-                <w:noProof/>
-                <w:webHidden/>
-              </w:rPr>
-              <w:fldChar w:fldCharType="begin"/>
-            </w:r>
-            <w:r>
-              <w:rPr>
-                <w:noProof/>
-                <w:webHidden/>
-              </w:rPr>
-              <w:instrText xml:space="preserve"> PAGEREF _Toc18531145 \h </w:instrText>
+              <w:instrText xml:space="preserve"> PAGEREF _Toc18573331 \h </w:instrText>
             </w:r>
             <w:r>
               <w:rPr>
@@ -5008,13 +5107,13 @@
               <w:lang w:eastAsia="es-SV"/>
             </w:rPr>
           </w:pPr>
-          <w:hyperlink w:anchor="_Toc18531146" w:history="1">
+          <w:hyperlink w:anchor="_Toc18573332" w:history="1">
             <w:r>
               <w:rPr>
                 <w:rStyle w:val="Hipervnculo"/>
                 <w:noProof/>
               </w:rPr>
-              <w:t>vii.</w:t>
+              <w:t>viii.</w:t>
             </w:r>
             <w:r>
               <w:rPr>
@@ -5030,7 +5129,7 @@
                 <w:rStyle w:val="Hipervnculo"/>
                 <w:noProof/>
               </w:rPr>
-              <w:t>Comparar repositorio local y maestro</w:t>
+              <w:t>Actualizar el repositorio local</w:t>
             </w:r>
             <w:r>
               <w:rPr>
@@ -5051,95 +5150,7 @@
                 <w:noProof/>
                 <w:webHidden/>
               </w:rPr>
-              <w:instrText xml:space="preserve"> PAGEREF _Toc18531146 \h </w:instrText>
-            </w:r>
-            <w:r>
-              <w:rPr>
-                <w:noProof/>
-                <w:webHidden/>
-              </w:rPr>
-            </w:r>
-            <w:r>
-              <w:rPr>
-                <w:noProof/>
-                <w:webHidden/>
-              </w:rPr>
-              <w:fldChar w:fldCharType="separate"/>
-            </w:r>
-            <w:r>
-              <w:rPr>
-                <w:noProof/>
-                <w:webHidden/>
-              </w:rPr>
-              <w:t>17</w:t>
-            </w:r>
-            <w:r>
-              <w:rPr>
-                <w:noProof/>
-                <w:webHidden/>
-              </w:rPr>
-              <w:fldChar w:fldCharType="end"/>
-            </w:r>
-          </w:hyperlink>
-        </w:p>
-        <w:p>
-          <w:pPr>
-            <w:pStyle w:val="TDC4"/>
-            <w:tabs>
-              <w:tab w:val="left" w:pos="1540"/>
-              <w:tab w:val="right" w:leader="dot" w:pos="8828"/>
-            </w:tabs>
-            <w:rPr>
-              <w:rFonts w:asciiTheme="minorHAnsi" w:eastAsiaTheme="minorEastAsia" w:hAnsiTheme="minorHAnsi"/>
-              <w:noProof/>
-              <w:sz w:val="22"/>
-              <w:lang w:eastAsia="es-SV"/>
-            </w:rPr>
-          </w:pPr>
-          <w:hyperlink w:anchor="_Toc18531147" w:history="1">
-            <w:r>
-              <w:rPr>
-                <w:rStyle w:val="Hipervnculo"/>
-                <w:noProof/>
-              </w:rPr>
-              <w:t>viii.</w:t>
-            </w:r>
-            <w:r>
-              <w:rPr>
-                <w:rFonts w:asciiTheme="minorHAnsi" w:eastAsiaTheme="minorEastAsia" w:hAnsiTheme="minorHAnsi"/>
-                <w:noProof/>
-                <w:sz w:val="22"/>
-                <w:lang w:eastAsia="es-SV"/>
-              </w:rPr>
-              <w:tab/>
-            </w:r>
-            <w:r>
-              <w:rPr>
-                <w:rStyle w:val="Hipervnculo"/>
-                <w:noProof/>
-              </w:rPr>
-              <w:t>Actualizar el repositorio local</w:t>
-            </w:r>
-            <w:r>
-              <w:rPr>
-                <w:noProof/>
-                <w:webHidden/>
-              </w:rPr>
-              <w:tab/>
-            </w:r>
-            <w:r>
-              <w:rPr>
-                <w:noProof/>
-                <w:webHidden/>
-              </w:rPr>
-              <w:fldChar w:fldCharType="begin"/>
-            </w:r>
-            <w:r>
-              <w:rPr>
-                <w:noProof/>
-                <w:webHidden/>
-              </w:rPr>
-              <w:instrText xml:space="preserve"> PAGEREF _Toc18531147 \h </w:instrText>
+              <w:instrText xml:space="preserve"> PAGEREF _Toc18573332 \h </w:instrText>
             </w:r>
             <w:r>
               <w:rPr>
@@ -5183,7 +5194,7 @@
               <w:lang w:eastAsia="es-SV"/>
             </w:rPr>
           </w:pPr>
-          <w:hyperlink w:anchor="_Toc18531148" w:history="1">
+          <w:hyperlink w:anchor="_Toc18573333" w:history="1">
             <w:r>
               <w:rPr>
                 <w:rStyle w:val="Hipervnculo"/>
@@ -5210,7 +5221,7 @@
                 <w:noProof/>
                 <w:webHidden/>
               </w:rPr>
-              <w:instrText xml:space="preserve"> PAGEREF _Toc18531148 \h </w:instrText>
+              <w:instrText xml:space="preserve"> PAGEREF _Toc18573333 \h </w:instrText>
             </w:r>
             <w:r>
               <w:rPr>
@@ -5254,7 +5265,7 @@
               <w:lang w:eastAsia="es-SV"/>
             </w:rPr>
           </w:pPr>
-          <w:hyperlink w:anchor="_Toc18531149" w:history="1">
+          <w:hyperlink w:anchor="_Toc18573334" w:history="1">
             <w:r>
               <w:rPr>
                 <w:rStyle w:val="Hipervnculo"/>
@@ -5281,7 +5292,7 @@
                 <w:noProof/>
                 <w:webHidden/>
               </w:rPr>
-              <w:instrText xml:space="preserve"> PAGEREF _Toc18531149 \h </w:instrText>
+              <w:instrText xml:space="preserve"> PAGEREF _Toc18573334 \h </w:instrText>
             </w:r>
             <w:r>
               <w:rPr>
@@ -5335,7 +5346,7 @@
       <w:pPr>
         <w:pStyle w:val="Ttulo1"/>
       </w:pPr>
-      <w:bookmarkStart w:id="1" w:name="_Toc18531101"/>
+      <w:bookmarkStart w:id="1" w:name="_Toc18573286"/>
       <w:r>
         <w:t>INTRODUCCIÓN</w:t>
       </w:r>
@@ -5445,7 +5456,7 @@
       <w:pPr>
         <w:pStyle w:val="Ttulo1"/>
       </w:pPr>
-      <w:bookmarkStart w:id="2" w:name="_Toc18531102"/>
+      <w:bookmarkStart w:id="2" w:name="_Toc18573287"/>
       <w:r>
         <w:t>OBJETIVOS</w:t>
       </w:r>
@@ -5599,7 +5610,7 @@
       <w:pPr>
         <w:pStyle w:val="Ttulo1"/>
       </w:pPr>
-      <w:bookmarkStart w:id="3" w:name="_Toc18531103"/>
+      <w:bookmarkStart w:id="3" w:name="_Toc18573288"/>
       <w:r>
         <w:lastRenderedPageBreak/>
         <w:t>MARCO TEÓRICO</w:t>
@@ -5616,7 +5627,7 @@
           <w:numId w:val="1"/>
         </w:numPr>
       </w:pPr>
-      <w:bookmarkStart w:id="4" w:name="_Toc18531104"/>
+      <w:bookmarkStart w:id="4" w:name="_Toc18573289"/>
       <w:r>
         <w:t>Sistemas de Control de Versiones.</w:t>
       </w:r>
@@ -5627,7 +5638,7 @@
       <w:pPr>
         <w:pStyle w:val="Ttulo3"/>
       </w:pPr>
-      <w:bookmarkStart w:id="5" w:name="_Toc18531105"/>
+      <w:bookmarkStart w:id="5" w:name="_Toc18573290"/>
       <w:r>
         <w:t>Definición</w:t>
       </w:r>
@@ -5682,6 +5693,7 @@
           <w:id w:val="962233504"/>
           <w:citation/>
         </w:sdtPr>
+        <w:sdtEndPr/>
         <w:sdtContent>
           <w:r>
             <w:rPr>
@@ -5795,24 +5807,14 @@
       <w:r>
         <w:t xml:space="preserve">Figura </w:t>
       </w:r>
-      <w:r>
-        <w:fldChar w:fldCharType="begin"/>
-      </w:r>
-      <w:r>
-        <w:instrText xml:space="preserve"> SEQ Figura \* ARABIC </w:instrText>
-      </w:r>
-      <w:r>
-        <w:fldChar w:fldCharType="separate"/>
-      </w:r>
-      <w:r>
-        <w:rPr>
-          <w:noProof/>
-        </w:rPr>
-        <w:t>1</w:t>
-      </w:r>
-      <w:r>
-        <w:fldChar w:fldCharType="end"/>
-      </w:r>
+      <w:fldSimple w:instr=" SEQ Figura \* ARABIC ">
+        <w:r>
+          <w:rPr>
+            <w:noProof/>
+          </w:rPr>
+          <w:t>1</w:t>
+        </w:r>
+      </w:fldSimple>
       <w:r>
         <w:t>.  Línea de Tiempo de Cambios Realizados en un Archivo</w:t>
       </w:r>
@@ -6154,7 +6156,7 @@
       <w:pPr>
         <w:pStyle w:val="Ttulo3"/>
       </w:pPr>
-      <w:bookmarkStart w:id="6" w:name="_Toc18531106"/>
+      <w:bookmarkStart w:id="6" w:name="_Toc18573291"/>
       <w:r>
         <w:lastRenderedPageBreak/>
         <w:t>Características</w:t>
@@ -6271,6 +6273,7 @@
           <w:id w:val="-365061367"/>
           <w:citation/>
         </w:sdtPr>
+        <w:sdtEndPr/>
         <w:sdtContent>
           <w:r>
             <w:rPr>
@@ -6324,7 +6327,7 @@
       <w:pPr>
         <w:pStyle w:val="Ttulo3"/>
       </w:pPr>
-      <w:bookmarkStart w:id="7" w:name="_Toc18531107"/>
+      <w:bookmarkStart w:id="7" w:name="_Toc18573292"/>
       <w:r>
         <w:t>Tipos de Sistemas de Control de Versiones</w:t>
       </w:r>
@@ -6334,7 +6337,7 @@
       <w:pPr>
         <w:pStyle w:val="Ttulo4"/>
       </w:pPr>
-      <w:bookmarkStart w:id="8" w:name="_Toc18531108"/>
+      <w:bookmarkStart w:id="8" w:name="_Toc18573293"/>
       <w:r>
         <w:t>Sistemas de Control de Versiones Centralizados.</w:t>
       </w:r>
@@ -6475,6 +6478,7 @@
           <w:id w:val="-2115349039"/>
           <w:citation/>
         </w:sdtPr>
+        <w:sdtEndPr/>
         <w:sdtContent>
           <w:r>
             <w:rPr>
@@ -6583,24 +6587,14 @@
       <w:r>
         <w:t xml:space="preserve">Figura </w:t>
       </w:r>
-      <w:r>
-        <w:fldChar w:fldCharType="begin"/>
-      </w:r>
-      <w:r>
-        <w:instrText xml:space="preserve"> SEQ Figura \* ARABIC </w:instrText>
-      </w:r>
-      <w:r>
-        <w:fldChar w:fldCharType="separate"/>
-      </w:r>
-      <w:r>
-        <w:rPr>
-          <w:noProof/>
-        </w:rPr>
-        <w:t>2</w:t>
-      </w:r>
-      <w:r>
-        <w:fldChar w:fldCharType="end"/>
-      </w:r>
+      <w:fldSimple w:instr=" SEQ Figura \* ARABIC ">
+        <w:r>
+          <w:rPr>
+            <w:noProof/>
+          </w:rPr>
+          <w:t>2</w:t>
+        </w:r>
+      </w:fldSimple>
       <w:r>
         <w:t xml:space="preserve">. Sistema Cliente - Servidor </w:t>
       </w:r>
@@ -6714,7 +6708,7 @@
         <w:pStyle w:val="Ttulo5"/>
         <w:ind w:left="426"/>
       </w:pPr>
-      <w:bookmarkStart w:id="9" w:name="_Toc18531109"/>
+      <w:bookmarkStart w:id="9" w:name="_Toc18573294"/>
       <w:r>
         <w:lastRenderedPageBreak/>
         <w:t>Ventajas De Sistemas Centralizados</w:t>
@@ -6872,7 +6866,7 @@
         <w:pStyle w:val="Ttulo5"/>
         <w:ind w:left="426"/>
       </w:pPr>
-      <w:bookmarkStart w:id="10" w:name="_Toc18531110"/>
+      <w:bookmarkStart w:id="10" w:name="_Toc18573295"/>
       <w:r>
         <w:t>Desv</w:t>
       </w:r>
@@ -6966,7 +6960,7 @@
       <w:pPr>
         <w:pStyle w:val="Ttulo4"/>
       </w:pPr>
-      <w:bookmarkStart w:id="11" w:name="_Toc18531111"/>
+      <w:bookmarkStart w:id="11" w:name="_Toc18573296"/>
       <w:r>
         <w:t>Sistemas de Control de Versiones Distribuidos.</w:t>
       </w:r>
@@ -7091,24 +7085,14 @@
       <w:r>
         <w:t xml:space="preserve">Figura </w:t>
       </w:r>
-      <w:r>
-        <w:fldChar w:fldCharType="begin"/>
-      </w:r>
-      <w:r>
-        <w:instrText xml:space="preserve"> SEQ Figura \* ARABIC </w:instrText>
-      </w:r>
-      <w:r>
-        <w:fldChar w:fldCharType="separate"/>
-      </w:r>
-      <w:r>
-        <w:rPr>
-          <w:noProof/>
-        </w:rPr>
-        <w:t>3</w:t>
-      </w:r>
-      <w:r>
-        <w:fldChar w:fldCharType="end"/>
-      </w:r>
+      <w:fldSimple w:instr=" SEQ Figura \* ARABIC ">
+        <w:r>
+          <w:rPr>
+            <w:noProof/>
+          </w:rPr>
+          <w:t>3</w:t>
+        </w:r>
+      </w:fldSimple>
       <w:r>
         <w:t>. Funcionamiento de los Sistemas de Control de Versiones Distribuidos</w:t>
       </w:r>
@@ -7196,7 +7180,7 @@
         </w:numPr>
         <w:ind w:left="426"/>
       </w:pPr>
-      <w:bookmarkStart w:id="12" w:name="_Toc18531112"/>
+      <w:bookmarkStart w:id="12" w:name="_Toc18573297"/>
       <w:r>
         <w:lastRenderedPageBreak/>
         <w:t>Ventajas De Sistemas Distribuidos</w:t>
@@ -7425,6 +7409,7 @@
           <w:id w:val="-647663081"/>
           <w:citation/>
         </w:sdtPr>
+        <w:sdtEndPr/>
         <w:sdtContent>
           <w:r>
             <w:rPr>
@@ -7610,7 +7595,7 @@
         <w:pStyle w:val="Ttulo5"/>
         <w:ind w:left="426"/>
       </w:pPr>
-      <w:bookmarkStart w:id="13" w:name="_Toc18531113"/>
+      <w:bookmarkStart w:id="13" w:name="_Toc18573298"/>
       <w:r>
         <w:t>Desv</w:t>
       </w:r>
@@ -7806,6 +7791,7 @@
           <w:id w:val="-832370264"/>
           <w:citation/>
         </w:sdtPr>
+        <w:sdtEndPr/>
         <w:sdtContent>
           <w:r>
             <w:rPr>
@@ -7865,7 +7851,7 @@
         <w:pStyle w:val="Ttulo3"/>
         <w:ind w:left="426"/>
       </w:pPr>
-      <w:bookmarkStart w:id="14" w:name="_Toc18531114"/>
+      <w:bookmarkStart w:id="14" w:name="_Toc18573299"/>
       <w:r>
         <w:lastRenderedPageBreak/>
         <w:t>EJEMPLOS DE SISTEMAS DE VERSIONES CENTRALIZADOS</w:t>
@@ -7944,7 +7930,7 @@
         </w:numPr>
         <w:ind w:left="426"/>
       </w:pPr>
-      <w:bookmarkStart w:id="15" w:name="_Toc18531115"/>
+      <w:bookmarkStart w:id="15" w:name="_Toc18573300"/>
       <w:proofErr w:type="spellStart"/>
       <w:r>
         <w:t>CVS</w:t>
@@ -8276,7 +8262,7 @@
         </w:numPr>
         <w:ind w:left="426"/>
       </w:pPr>
-      <w:bookmarkStart w:id="16" w:name="_Toc18531116"/>
+      <w:bookmarkStart w:id="16" w:name="_Toc18573301"/>
       <w:r>
         <w:t>SUBVERSIÓN</w:t>
       </w:r>
@@ -8688,7 +8674,7 @@
           <w:lang w:eastAsia="es-SV"/>
         </w:rPr>
       </w:pPr>
-      <w:bookmarkStart w:id="17" w:name="_Toc18531117"/>
+      <w:bookmarkStart w:id="17" w:name="_Toc18573302"/>
       <w:r>
         <w:lastRenderedPageBreak/>
         <w:t>EJEMPLOS DE SISTEMAS DE VERSIONES DISTRIBUIDOS</w:t>
@@ -8718,7 +8704,7 @@
         </w:numPr>
         <w:ind w:left="426"/>
       </w:pPr>
-      <w:bookmarkStart w:id="18" w:name="_Toc18531118"/>
+      <w:bookmarkStart w:id="18" w:name="_Toc18573303"/>
       <w:proofErr w:type="spellStart"/>
       <w:r>
         <w:t>GIT</w:t>
@@ -8956,7 +8942,7 @@
         </w:numPr>
         <w:ind w:left="426"/>
       </w:pPr>
-      <w:bookmarkStart w:id="19" w:name="_Toc18531119"/>
+      <w:bookmarkStart w:id="19" w:name="_Toc18573304"/>
       <w:r>
         <w:rPr>
           <w:noProof/>
@@ -9117,6 +9103,7 @@
           <w:id w:val="-1513987507"/>
           <w:citation/>
         </w:sdtPr>
+        <w:sdtEndPr/>
         <w:sdtContent>
           <w:r>
             <w:rPr>
@@ -9251,6 +9238,7 @@
           <w:id w:val="1500839294"/>
           <w:citation/>
         </w:sdtPr>
+        <w:sdtEndPr/>
         <w:sdtContent>
           <w:r>
             <w:fldChar w:fldCharType="begin"/>
@@ -9284,7 +9272,7 @@
           <w:lang w:eastAsia="es-SV"/>
         </w:rPr>
       </w:pPr>
-      <w:bookmarkStart w:id="20" w:name="_Toc18531120"/>
+      <w:bookmarkStart w:id="20" w:name="_Toc18573305"/>
       <w:r>
         <w:lastRenderedPageBreak/>
         <w:t xml:space="preserve">FUNDAMENTOS DE </w:t>
@@ -10988,7 +10976,7 @@
         <w:pStyle w:val="Ttulo3"/>
         <w:ind w:left="426"/>
       </w:pPr>
-      <w:bookmarkStart w:id="21" w:name="_Toc18531121"/>
+      <w:bookmarkStart w:id="21" w:name="_Toc18573306"/>
       <w:r>
         <w:t xml:space="preserve">SERVICIOS WEB DE CONTROL DE VERSIONES BASADOS EN </w:t>
       </w:r>
@@ -11008,7 +10996,7 @@
           <w:numId w:val="14"/>
         </w:numPr>
       </w:pPr>
-      <w:bookmarkStart w:id="22" w:name="_Toc18531122"/>
+      <w:bookmarkStart w:id="22" w:name="_Toc18573307"/>
       <w:proofErr w:type="spellStart"/>
       <w:r>
         <w:t>G</w:t>
@@ -11128,7 +11116,7 @@
           <w:numId w:val="14"/>
         </w:numPr>
       </w:pPr>
-      <w:bookmarkStart w:id="23" w:name="_Toc18531123"/>
+      <w:bookmarkStart w:id="23" w:name="_Toc18573308"/>
       <w:proofErr w:type="spellStart"/>
       <w:r>
         <w:t>GitLab</w:t>
@@ -11290,7 +11278,7 @@
           <w:szCs w:val="20"/>
         </w:rPr>
       </w:pPr>
-      <w:bookmarkStart w:id="24" w:name="_Toc18531124"/>
+      <w:bookmarkStart w:id="24" w:name="_Toc18573309"/>
       <w:r>
         <w:rPr>
           <w:szCs w:val="20"/>
@@ -11427,7 +11415,7 @@
           <w:numId w:val="16"/>
         </w:numPr>
       </w:pPr>
-      <w:bookmarkStart w:id="25" w:name="_Toc18531125"/>
+      <w:bookmarkStart w:id="25" w:name="_Toc18573310"/>
       <w:r>
         <w:t>Colaboradores por repositorio</w:t>
       </w:r>
@@ -11552,7 +11540,7 @@
           <w:numId w:val="16"/>
         </w:numPr>
       </w:pPr>
-      <w:bookmarkStart w:id="26" w:name="_Toc18531126"/>
+      <w:bookmarkStart w:id="26" w:name="_Toc18573311"/>
       <w:r>
         <w:t>Tamaño máximo</w:t>
       </w:r>
@@ -11610,7 +11598,7 @@
           <w:numId w:val="16"/>
         </w:numPr>
       </w:pPr>
-      <w:bookmarkStart w:id="27" w:name="_Toc18531127"/>
+      <w:bookmarkStart w:id="27" w:name="_Toc18573312"/>
       <w:r>
         <w:t xml:space="preserve">Alternativas a </w:t>
       </w:r>
@@ -11702,7 +11690,7 @@
           <w:numId w:val="16"/>
         </w:numPr>
       </w:pPr>
-      <w:bookmarkStart w:id="28" w:name="_Toc18531128"/>
+      <w:bookmarkStart w:id="28" w:name="_Toc18573313"/>
       <w:r>
         <w:t>Diferencia de usuarios</w:t>
       </w:r>
@@ -11814,7 +11802,7 @@
           <w:numId w:val="16"/>
         </w:numPr>
       </w:pPr>
-      <w:bookmarkStart w:id="29" w:name="_Toc18531129"/>
+      <w:bookmarkStart w:id="29" w:name="_Toc18573314"/>
       <w:proofErr w:type="spellStart"/>
       <w:r>
         <w:t>GitLab</w:t>
@@ -11964,6 +11952,7 @@
           <w:id w:val="-1196615783"/>
           <w:citation/>
         </w:sdtPr>
+        <w:sdtEndPr/>
         <w:sdtContent>
           <w:r>
             <w:rPr>
@@ -12030,7 +12019,7 @@
           <w:szCs w:val="20"/>
         </w:rPr>
       </w:pPr>
-      <w:bookmarkStart w:id="30" w:name="_Toc18531130"/>
+      <w:bookmarkStart w:id="30" w:name="_Toc18573315"/>
       <w:proofErr w:type="spellStart"/>
       <w:r>
         <w:rPr>
@@ -12068,6 +12057,7 @@
           <w:id w:val="-1515679494"/>
           <w:citation/>
         </w:sdtPr>
+        <w:sdtEndPr/>
         <w:sdtContent>
           <w:r>
             <w:rPr>
@@ -12119,7 +12109,7 @@
           <w:numId w:val="20"/>
         </w:numPr>
       </w:pPr>
-      <w:bookmarkStart w:id="31" w:name="_Toc18531131"/>
+      <w:bookmarkStart w:id="31" w:name="_Toc18573316"/>
       <w:r>
         <w:t xml:space="preserve">Comandos </w:t>
       </w:r>
@@ -12493,7 +12483,7 @@
           <w:numId w:val="20"/>
         </w:numPr>
       </w:pPr>
-      <w:bookmarkStart w:id="32" w:name="_Toc18531132"/>
+      <w:bookmarkStart w:id="32" w:name="_Toc18573317"/>
       <w:r>
         <w:t>Integrando un repositorio remoto</w:t>
       </w:r>
@@ -12889,7 +12879,7 @@
           <w:numId w:val="20"/>
         </w:numPr>
       </w:pPr>
-      <w:bookmarkStart w:id="33" w:name="_Toc18531133"/>
+      <w:bookmarkStart w:id="33" w:name="_Toc18573318"/>
       <w:r>
         <w:t xml:space="preserve">Comandos </w:t>
       </w:r>
@@ -13150,7 +13140,7 @@
           <w:numId w:val="20"/>
         </w:numPr>
       </w:pPr>
-      <w:bookmarkStart w:id="34" w:name="_Toc18531134"/>
+      <w:bookmarkStart w:id="34" w:name="_Toc18573319"/>
       <w:r>
         <w:lastRenderedPageBreak/>
         <w:t>Integrando los cambios en tu repositorio remoto</w:t>
@@ -13306,7 +13296,7 @@
           <w:numId w:val="20"/>
         </w:numPr>
       </w:pPr>
-      <w:bookmarkStart w:id="35" w:name="_Toc18531135"/>
+      <w:bookmarkStart w:id="35" w:name="_Toc18573320"/>
       <w:r>
         <w:t xml:space="preserve">Comandos </w:t>
       </w:r>
@@ -13566,7 +13556,7 @@
           <w:numId w:val="20"/>
         </w:numPr>
       </w:pPr>
-      <w:bookmarkStart w:id="36" w:name="_Toc18531136"/>
+      <w:bookmarkStart w:id="36" w:name="_Toc18573321"/>
       <w:r>
         <w:t>Fusionando el contenido de una rama en otra</w:t>
       </w:r>
@@ -13888,7 +13878,7 @@
           <w:numId w:val="20"/>
         </w:numPr>
       </w:pPr>
-      <w:bookmarkStart w:id="37" w:name="_Toc18531137"/>
+      <w:bookmarkStart w:id="37" w:name="_Toc18573322"/>
       <w:r>
         <w:t xml:space="preserve">Comandos </w:t>
       </w:r>
@@ -14216,17 +14206,15 @@
     </w:p>
     <w:p>
       <w:pPr>
-        <w:pStyle w:val="Ttulo4"/>
-        <w:numPr>
-          <w:ilvl w:val="0"/>
-          <w:numId w:val="19"/>
-        </w:numPr>
-        <w:ind w:left="284"/>
-        <w:rPr>
-          <w:rStyle w:val="Ttulo4Car"/>
-        </w:rPr>
-      </w:pPr>
-      <w:bookmarkStart w:id="38" w:name="_Toc18531138"/>
+        <w:pStyle w:val="Ttulo3"/>
+        <w:ind w:left="426"/>
+        <w:rPr>
+          <w:i/>
+          <w:iCs/>
+          <w:szCs w:val="20"/>
+        </w:rPr>
+      </w:pPr>
+      <w:bookmarkStart w:id="38" w:name="_Toc18573323"/>
       <w:r>
         <w:rPr>
           <w:szCs w:val="20"/>
@@ -14236,74 +14224,97 @@
       </w:r>
       <w:r>
         <w:rPr>
-          <w:rStyle w:val="Ttulo4Car"/>
+          <w:i/>
+          <w:iCs/>
+          <w:szCs w:val="20"/>
         </w:rPr>
         <w:t xml:space="preserve">JEMPLO DE PROYECTO EN </w:t>
       </w:r>
       <w:proofErr w:type="spellStart"/>
       <w:r>
         <w:rPr>
-          <w:rStyle w:val="Ttulo4Car"/>
+          <w:i/>
+          <w:iCs/>
+          <w:szCs w:val="20"/>
         </w:rPr>
         <w:t>GIT</w:t>
       </w:r>
       <w:proofErr w:type="spellEnd"/>
       <w:r>
         <w:rPr>
-          <w:rStyle w:val="Ttulo4Car"/>
+          <w:i/>
+          <w:iCs/>
+          <w:szCs w:val="20"/>
         </w:rPr>
         <w:t xml:space="preserve"> USANDO </w:t>
       </w:r>
       <w:proofErr w:type="spellStart"/>
       <w:r>
         <w:rPr>
-          <w:rStyle w:val="Ttulo4Car"/>
+          <w:i/>
+          <w:iCs/>
+          <w:szCs w:val="20"/>
         </w:rPr>
         <w:t>GITHUB</w:t>
       </w:r>
       <w:proofErr w:type="spellEnd"/>
       <w:r>
         <w:rPr>
-          <w:rStyle w:val="Ttulo4Car"/>
+          <w:i/>
+          <w:iCs/>
+          <w:szCs w:val="20"/>
         </w:rPr>
         <w:t>.</w:t>
       </w:r>
       <w:sdt>
         <w:sdtPr>
           <w:rPr>
-            <w:rStyle w:val="Ttulo4Car"/>
+            <w:i/>
+            <w:iCs/>
+            <w:szCs w:val="20"/>
           </w:rPr>
           <w:id w:val="295958119"/>
           <w:citation/>
         </w:sdtPr>
+        <w:sdtEndPr/>
         <w:sdtContent>
           <w:r>
             <w:rPr>
-              <w:rStyle w:val="Ttulo4Car"/>
+              <w:i/>
+              <w:iCs/>
+              <w:szCs w:val="20"/>
             </w:rPr>
             <w:fldChar w:fldCharType="begin"/>
           </w:r>
           <w:r>
             <w:rPr>
-              <w:rStyle w:val="Ttulo4Car"/>
+              <w:i/>
+              <w:iCs/>
+              <w:szCs w:val="20"/>
             </w:rPr>
             <w:instrText xml:space="preserve"> CITATION Pro \l 17418 </w:instrText>
           </w:r>
           <w:r>
             <w:rPr>
-              <w:rStyle w:val="Ttulo4Car"/>
+              <w:i/>
+              <w:iCs/>
+              <w:szCs w:val="20"/>
             </w:rPr>
             <w:fldChar w:fldCharType="separate"/>
           </w:r>
           <w:r>
             <w:rPr>
-              <w:rStyle w:val="Ttulo4Car"/>
+              <w:i/>
+              <w:iCs/>
+              <w:szCs w:val="20"/>
             </w:rPr>
             <w:t xml:space="preserve"> (2019, s.f.)</w:t>
           </w:r>
           <w:r>
             <w:rPr>
-              <w:rStyle w:val="Ttulo4Car"/>
+              <w:i/>
+              <w:iCs/>
+              <w:szCs w:val="20"/>
             </w:rPr>
             <w:fldChar w:fldCharType="end"/>
           </w:r>
@@ -14315,6 +14326,7 @@
       <w:r>
         <w:rPr>
           <w:noProof/>
+          <w:lang w:eastAsia="es-SV"/>
         </w:rPr>
         <w:drawing>
           <wp:anchor distT="0" distB="0" distL="114300" distR="114300" simplePos="0" relativeHeight="251664895" behindDoc="1" locked="0" layoutInCell="1" allowOverlap="1" wp14:anchorId="04DAA524" wp14:editId="52FDFB04">
@@ -14716,7 +14728,7 @@
         <w:pStyle w:val="Ttulo3"/>
         <w:ind w:left="426"/>
       </w:pPr>
-      <w:bookmarkStart w:id="39" w:name="_Toc18531139"/>
+      <w:bookmarkStart w:id="39" w:name="_Toc18573324"/>
       <w:proofErr w:type="spellStart"/>
       <w:r>
         <w:t>GUIA</w:t>
@@ -14733,6 +14745,7 @@
           <w:id w:val="302895443"/>
           <w:citation/>
         </w:sdtPr>
+        <w:sdtEndPr/>
         <w:sdtContent>
           <w:r>
             <w:fldChar w:fldCharType="begin"/>
@@ -14772,7 +14785,7 @@
         </w:numPr>
         <w:ind w:left="426"/>
       </w:pPr>
-      <w:bookmarkStart w:id="40" w:name="_Toc18531140"/>
+      <w:bookmarkStart w:id="40" w:name="_Toc18573325"/>
       <w:r>
         <w:t>Creación de repositorio</w:t>
       </w:r>
@@ -14986,7 +14999,7 @@
         </w:numPr>
         <w:ind w:left="426"/>
       </w:pPr>
-      <w:bookmarkStart w:id="41" w:name="_Toc18531141"/>
+      <w:bookmarkStart w:id="41" w:name="_Toc18573326"/>
       <w:r>
         <w:t>Nuevos archivos</w:t>
       </w:r>
@@ -15371,7 +15384,7 @@
         </w:numPr>
         <w:ind w:left="426"/>
       </w:pPr>
-      <w:bookmarkStart w:id="42" w:name="_Toc18531142"/>
+      <w:bookmarkStart w:id="42" w:name="_Toc18573327"/>
       <w:r>
         <w:rPr>
           <w:noProof/>
@@ -15821,7 +15834,7 @@
         </w:numPr>
         <w:ind w:left="426"/>
       </w:pPr>
-      <w:bookmarkStart w:id="43" w:name="_Toc18531143"/>
+      <w:bookmarkStart w:id="43" w:name="_Toc18573328"/>
       <w:r>
         <w:rPr>
           <w:noProof/>
@@ -16406,7 +16419,7 @@
         </w:numPr>
         <w:ind w:left="426"/>
       </w:pPr>
-      <w:bookmarkStart w:id="44" w:name="_Toc18531144"/>
+      <w:bookmarkStart w:id="44" w:name="_Toc18573329"/>
       <w:r>
         <w:t>Revisión del historial</w:t>
       </w:r>
@@ -17097,7 +17110,7 @@
         </w:numPr>
         <w:ind w:left="426"/>
       </w:pPr>
-      <w:bookmarkStart w:id="45" w:name="_Toc18531145"/>
+      <w:bookmarkStart w:id="45" w:name="_Toc18573330"/>
       <w:r>
         <w:rPr>
           <w:noProof/>
@@ -17750,7 +17763,7 @@
         </w:numPr>
         <w:ind w:left="426"/>
       </w:pPr>
-      <w:bookmarkStart w:id="46" w:name="_Toc18531146"/>
+      <w:bookmarkStart w:id="46" w:name="_Toc18573331"/>
       <w:r>
         <w:t>Comparar repositorio local y maestro</w:t>
       </w:r>
@@ -18656,7 +18669,7 @@
         </w:numPr>
         <w:ind w:left="426"/>
       </w:pPr>
-      <w:bookmarkStart w:id="47" w:name="_Toc18531147"/>
+      <w:bookmarkStart w:id="47" w:name="_Toc18573332"/>
       <w:r>
         <w:rPr>
           <w:noProof/>
@@ -18996,7 +19009,7 @@
       <w:pPr>
         <w:pStyle w:val="Ttulo1"/>
       </w:pPr>
-      <w:bookmarkStart w:id="48" w:name="_Toc18531148"/>
+      <w:bookmarkStart w:id="48" w:name="_Toc18573333"/>
       <w:r>
         <w:t>CONCLUSIONES</w:t>
       </w:r>
@@ -19065,15 +19078,27 @@
     <w:p/>
     <w:p/>
     <w:p/>
-    <w:p>
-      <w:r>
-        <w:br w:type="column"/>
-      </w:r>
-    </w:p>
     <w:p/>
     <w:p/>
     <w:p/>
-    <w:bookmarkStart w:id="49" w:name="_Toc18531149" w:displacedByCustomXml="next"/>
+    <w:p/>
+    <w:p/>
+    <w:p/>
+    <w:p/>
+    <w:p>
+      <w:pPr>
+        <w:jc w:val="right"/>
+      </w:pPr>
+    </w:p>
+    <w:p>
+      <w:r>
+        <w:br w:type="column"/>
+      </w:r>
+    </w:p>
+    <w:p/>
+    <w:p/>
+    <w:p/>
+    <w:bookmarkStart w:id="49" w:name="_Toc18573334" w:displacedByCustomXml="next"/>
     <w:sdt>
       <w:sdtPr>
         <w:rPr>
@@ -19110,6 +19135,7 @@
             <w:id w:val="111145805"/>
             <w:bibliography/>
           </w:sdtPr>
+          <w:sdtEndPr/>
           <w:sdtContent>
             <w:p>
               <w:pPr>
@@ -19610,7 +19636,7 @@
         <w:noProof/>
         <w:szCs w:val="24"/>
       </w:rPr>
-      <w:t>20</w:t>
+      <w:t>ii</w:t>
     </w:r>
     <w:r>
       <w:rPr>
@@ -21289,6 +21315,9 @@
   </w:num>
   <w:num w:numId="30">
     <w:abstractNumId w:val="4"/>
+  </w:num>
+  <w:num w:numId="31">
+    <w:abstractNumId w:val="11"/>
   </w:num>
   <w:numIdMacAtCleanup w:val="20"/>
 </w:numbering>
@@ -22776,7 +22805,7 @@
 </file>
 
 <file path=customXml/itemProps1.xml><?xml version="1.0" encoding="utf-8"?>
-<ds:datastoreItem xmlns:ds="http://schemas.openxmlformats.org/officeDocument/2006/customXml" ds:itemID="{1913E3E7-0495-4EF2-B25F-2F5C695523A1}">
+<ds:datastoreItem xmlns:ds="http://schemas.openxmlformats.org/officeDocument/2006/customXml" ds:itemID="{6DC16122-252C-49EA-ADC6-978B4ECE474A}">
   <ds:schemaRefs>
     <ds:schemaRef ds:uri="http://schemas.openxmlformats.org/officeDocument/2006/bibliography"/>
   </ds:schemaRefs>

</xml_diff>

<commit_message>
NUEVO INTEGRANTE Y REPARTO
Reparto de trabajo escrito presentacion e informe final
</commit_message>
<xml_diff>
--- a/MARCO TEORICO GRUPO TOO 15.docx
+++ b/MARCO TEORICO GRUPO TOO 15.docx
@@ -993,6 +993,70 @@
           </w:p>
         </w:tc>
       </w:tr>
+      <w:tr>
+        <w:trPr>
+          <w:trHeight w:val="408"/>
+          <w:jc w:val="center"/>
+        </w:trPr>
+        <w:tc>
+          <w:tcPr>
+            <w:tcW w:w="1761" w:type="dxa"/>
+            <w:vAlign w:val="center"/>
+          </w:tcPr>
+          <w:p>
+            <w:pPr>
+              <w:jc w:val="center"/>
+              <w:rPr>
+                <w:rFonts w:cs="Times New Roman"/>
+              </w:rPr>
+            </w:pPr>
+            <w:proofErr w:type="spellStart"/>
+            <w:r>
+              <w:rPr>
+                <w:rFonts w:cs="Times New Roman"/>
+              </w:rPr>
+              <w:t>PQ15006</w:t>
+            </w:r>
+            <w:proofErr w:type="spellEnd"/>
+          </w:p>
+        </w:tc>
+        <w:tc>
+          <w:tcPr>
+            <w:tcW w:w="5781" w:type="dxa"/>
+            <w:vAlign w:val="center"/>
+          </w:tcPr>
+          <w:p>
+            <w:pPr>
+              <w:jc w:val="center"/>
+              <w:rPr>
+                <w:rFonts w:cs="Times New Roman"/>
+              </w:rPr>
+            </w:pPr>
+            <w:r>
+              <w:rPr>
+                <w:rFonts w:cs="Times New Roman"/>
+              </w:rPr>
+              <w:t xml:space="preserve">PERAZA GONZÁLEZ, </w:t>
+            </w:r>
+            <w:proofErr w:type="spellStart"/>
+            <w:r>
+              <w:rPr>
+                <w:rFonts w:cs="Times New Roman"/>
+              </w:rPr>
+              <w:t>ANGEL</w:t>
+            </w:r>
+            <w:proofErr w:type="spellEnd"/>
+            <w:r>
+              <w:rPr>
+                <w:rFonts w:cs="Times New Roman"/>
+              </w:rPr>
+              <w:t xml:space="preserve"> ALEXANDER</w:t>
+            </w:r>
+            <w:bookmarkStart w:id="0" w:name="_GoBack"/>
+            <w:bookmarkEnd w:id="0"/>
+          </w:p>
+        </w:tc>
+      </w:tr>
     </w:tbl>
     <w:p>
       <w:pPr>
@@ -1099,8 +1163,6 @@
             </w:rPr>
             <w:t>Tabla De Contenido</w:t>
           </w:r>
-          <w:bookmarkStart w:id="0" w:name="_GoBack"/>
-          <w:bookmarkEnd w:id="0"/>
         </w:p>
         <w:p>
           <w:pPr>
@@ -6372,14 +6434,27 @@
                             <w:r>
                               <w:t xml:space="preserve">Figura </w:t>
                             </w:r>
-                            <w:fldSimple w:instr=" SEQ Figura \* ARABIC ">
-                              <w:r>
-                                <w:rPr>
-                                  <w:noProof/>
-                                </w:rPr>
-                                <w:t>1</w:t>
-                              </w:r>
-                            </w:fldSimple>
+                            <w:r>
+                              <w:fldChar w:fldCharType="begin"/>
+                            </w:r>
+                            <w:r>
+                              <w:instrText xml:space="preserve"> SEQ Figura \* ARABIC </w:instrText>
+                            </w:r>
+                            <w:r>
+                              <w:fldChar w:fldCharType="separate"/>
+                            </w:r>
+                            <w:r>
+                              <w:rPr>
+                                <w:noProof/>
+                              </w:rPr>
+                              <w:t>1</w:t>
+                            </w:r>
+                            <w:r>
+                              <w:rPr>
+                                <w:noProof/>
+                              </w:rPr>
+                              <w:fldChar w:fldCharType="end"/>
+                            </w:r>
                             <w:r>
                               <w:t>.  Línea de Tiempo de Cambios Realizados en un Archivo</w:t>
                             </w:r>
@@ -6437,7 +6512,7 @@
                                     </pic:cNvPicPr>
                                   </pic:nvPicPr>
                                   <pic:blipFill rotWithShape="1">
-                                    <a:blip r:embed="rId13" cstate="print">
+                                    <a:blip r:embed="rId14" cstate="print">
                                       <a:extLst>
                                         <a:ext uri="{28A0092B-C50C-407E-A947-70E740481C1C}">
                                           <a14:useLocalDpi xmlns:a14="http://schemas.microsoft.com/office/drawing/2010/main" val="0"/>
@@ -7171,7 +7246,7 @@
                                           <pic:cNvPicPr/>
                                         </pic:nvPicPr>
                                         <pic:blipFill>
-                                          <a:blip r:embed="rId14"/>
+                                          <a:blip r:embed="rId15"/>
                                           <a:stretch>
                                             <a:fillRect/>
                                           </a:stretch>
@@ -7205,14 +7280,27 @@
                             <w:r>
                               <w:t xml:space="preserve">Figura </w:t>
                             </w:r>
-                            <w:fldSimple w:instr=" SEQ Figura \* ARABIC ">
-                              <w:r>
-                                <w:rPr>
-                                  <w:noProof/>
-                                </w:rPr>
-                                <w:t>2</w:t>
-                              </w:r>
-                            </w:fldSimple>
+                            <w:r>
+                              <w:fldChar w:fldCharType="begin"/>
+                            </w:r>
+                            <w:r>
+                              <w:instrText xml:space="preserve"> SEQ Figura \* ARABIC </w:instrText>
+                            </w:r>
+                            <w:r>
+                              <w:fldChar w:fldCharType="separate"/>
+                            </w:r>
+                            <w:r>
+                              <w:rPr>
+                                <w:noProof/>
+                              </w:rPr>
+                              <w:t>2</w:t>
+                            </w:r>
+                            <w:r>
+                              <w:rPr>
+                                <w:noProof/>
+                              </w:rPr>
+                              <w:fldChar w:fldCharType="end"/>
+                            </w:r>
                             <w:r>
                               <w:t xml:space="preserve">. Sistema Cliente - Servidor </w:t>
                             </w:r>
@@ -7274,7 +7362,7 @@
                                     <pic:cNvPicPr/>
                                   </pic:nvPicPr>
                                   <pic:blipFill>
-                                    <a:blip r:embed="rId14"/>
+                                    <a:blip r:embed="rId16"/>
                                     <a:stretch>
                                       <a:fillRect/>
                                     </a:stretch>
@@ -7955,7 +8043,7 @@
                                           <pic:cNvPicPr/>
                                         </pic:nvPicPr>
                                         <pic:blipFill>
-                                          <a:blip r:embed="rId15"/>
+                                          <a:blip r:embed="rId17"/>
                                           <a:stretch>
                                             <a:fillRect/>
                                           </a:stretch>
@@ -7984,14 +8072,27 @@
                             <w:r>
                               <w:t xml:space="preserve">Figura </w:t>
                             </w:r>
-                            <w:fldSimple w:instr=" SEQ Figura \* ARABIC ">
-                              <w:r>
-                                <w:rPr>
-                                  <w:noProof/>
-                                </w:rPr>
-                                <w:t>3</w:t>
-                              </w:r>
-                            </w:fldSimple>
+                            <w:r>
+                              <w:fldChar w:fldCharType="begin"/>
+                            </w:r>
+                            <w:r>
+                              <w:instrText xml:space="preserve"> SEQ Figura \* ARABIC </w:instrText>
+                            </w:r>
+                            <w:r>
+                              <w:fldChar w:fldCharType="separate"/>
+                            </w:r>
+                            <w:r>
+                              <w:rPr>
+                                <w:noProof/>
+                              </w:rPr>
+                              <w:t>3</w:t>
+                            </w:r>
+                            <w:r>
+                              <w:rPr>
+                                <w:noProof/>
+                              </w:rPr>
+                              <w:fldChar w:fldCharType="end"/>
+                            </w:r>
                             <w:r>
                               <w:t>. Funcionamiento de los Sistemas de Control de Versiones Distribuidos</w:t>
                             </w:r>
@@ -8052,7 +8153,7 @@
                                     <pic:cNvPicPr/>
                                   </pic:nvPicPr>
                                   <pic:blipFill>
-                                    <a:blip r:embed="rId15"/>
+                                    <a:blip r:embed="rId18"/>
                                     <a:stretch>
                                       <a:fillRect/>
                                     </a:stretch>
@@ -8955,7 +9056,7 @@
                     <pic:cNvPicPr/>
                   </pic:nvPicPr>
                   <pic:blipFill>
-                    <a:blip r:embed="rId16">
+                    <a:blip r:embed="rId19">
                       <a:extLst>
                         <a:ext uri="{28A0092B-C50C-407E-A947-70E740481C1C}">
                           <a14:useLocalDpi xmlns:a14="http://schemas.microsoft.com/office/drawing/2010/main" val="0"/>
@@ -9392,7 +9493,7 @@
                     <pic:cNvPicPr/>
                   </pic:nvPicPr>
                   <pic:blipFill>
-                    <a:blip r:embed="rId17">
+                    <a:blip r:embed="rId20">
                       <a:extLst>
                         <a:ext uri="{28A0092B-C50C-407E-A947-70E740481C1C}">
                           <a14:useLocalDpi xmlns:a14="http://schemas.microsoft.com/office/drawing/2010/main" val="0"/>
@@ -9781,7 +9882,7 @@
                     </pic:cNvPicPr>
                   </pic:nvPicPr>
                   <pic:blipFill>
-                    <a:blip r:embed="rId18" cstate="print">
+                    <a:blip r:embed="rId21" cstate="print">
                       <a:extLst>
                         <a:ext uri="{28A0092B-C50C-407E-A947-70E740481C1C}">
                           <a14:useLocalDpi xmlns:a14="http://schemas.microsoft.com/office/drawing/2010/main" val="0"/>
@@ -10121,7 +10222,7 @@
                     <pic:cNvPicPr/>
                   </pic:nvPicPr>
                   <pic:blipFill rotWithShape="1">
-                    <a:blip r:embed="rId19">
+                    <a:blip r:embed="rId22">
                       <a:extLst>
                         <a:ext uri="{28A0092B-C50C-407E-A947-70E740481C1C}">
                           <a14:useLocalDpi xmlns:a14="http://schemas.microsoft.com/office/drawing/2010/main" val="0"/>
@@ -10544,7 +10645,7 @@
                     </pic:cNvPicPr>
                   </pic:nvPicPr>
                   <pic:blipFill>
-                    <a:blip r:embed="rId20">
+                    <a:blip r:embed="rId23">
                       <a:extLst>
                         <a:ext uri="{28A0092B-C50C-407E-A947-70E740481C1C}">
                           <a14:useLocalDpi xmlns:a14="http://schemas.microsoft.com/office/drawing/2010/main" val="0"/>
@@ -10727,7 +10828,7 @@
                     </pic:cNvPicPr>
                   </pic:nvPicPr>
                   <pic:blipFill>
-                    <a:blip r:embed="rId21">
+                    <a:blip r:embed="rId24">
                       <a:extLst>
                         <a:ext uri="{28A0092B-C50C-407E-A947-70E740481C1C}">
                           <a14:useLocalDpi xmlns:a14="http://schemas.microsoft.com/office/drawing/2010/main" val="0"/>
@@ -11143,7 +11244,7 @@
                                           </pic:cNvPicPr>
                                         </pic:nvPicPr>
                                         <pic:blipFill>
-                                          <a:blip r:embed="rId22">
+                                          <a:blip r:embed="rId25">
                                             <a:extLst>
                                               <a:ext uri="{28A0092B-C50C-407E-A947-70E740481C1C}">
                                                 <a14:useLocalDpi xmlns:a14="http://schemas.microsoft.com/office/drawing/2010/main" val="0"/>
@@ -11256,7 +11357,7 @@
                                     </pic:cNvPicPr>
                                   </pic:nvPicPr>
                                   <pic:blipFill>
-                                    <a:blip r:embed="rId22">
+                                    <a:blip r:embed="rId26">
                                       <a:extLst>
                                         <a:ext uri="{28A0092B-C50C-407E-A947-70E740481C1C}">
                                           <a14:useLocalDpi xmlns:a14="http://schemas.microsoft.com/office/drawing/2010/main" val="0"/>
@@ -12258,7 +12359,7 @@
                     <pic:cNvPicPr/>
                   </pic:nvPicPr>
                   <pic:blipFill>
-                    <a:blip r:embed="rId23" cstate="print">
+                    <a:blip r:embed="rId27" cstate="print">
                       <a:extLst>
                         <a:ext uri="{28A0092B-C50C-407E-A947-70E740481C1C}">
                           <a14:useLocalDpi xmlns:a14="http://schemas.microsoft.com/office/drawing/2010/main" val="0"/>
@@ -12394,7 +12495,7 @@
                     </pic:cNvPicPr>
                   </pic:nvPicPr>
                   <pic:blipFill>
-                    <a:blip r:embed="rId24" cstate="print">
+                    <a:blip r:embed="rId28" cstate="print">
                       <a:extLst>
                         <a:ext uri="{28A0092B-C50C-407E-A947-70E740481C1C}">
                           <a14:useLocalDpi xmlns:a14="http://schemas.microsoft.com/office/drawing/2010/main" val="0"/>
@@ -13372,7 +13473,7 @@
                           <pic:cNvPicPr/>
                         </pic:nvPicPr>
                         <pic:blipFill>
-                          <a:blip r:embed="rId17">
+                          <a:blip r:embed="rId20">
                             <a:extLst>
                               <a:ext uri="{28A0092B-C50C-407E-A947-70E740481C1C}">
                                 <a14:useLocalDpi xmlns:a14="http://schemas.microsoft.com/office/drawing/2010/main" val="0"/>
@@ -13463,7 +13564,7 @@
                           <pic:cNvPicPr/>
                         </pic:nvPicPr>
                         <pic:blipFill rotWithShape="1">
-                          <a:blip r:embed="rId25" cstate="print">
+                          <a:blip r:embed="rId29" cstate="print">
                             <a:extLst>
                               <a:ext uri="{28A0092B-C50C-407E-A947-70E740481C1C}">
                                 <a14:useLocalDpi xmlns:a14="http://schemas.microsoft.com/office/drawing/2010/main" val="0"/>
@@ -13553,7 +13654,7 @@
                           </pic:cNvPicPr>
                         </pic:nvPicPr>
                         <pic:blipFill>
-                          <a:blip r:embed="rId26" cstate="print">
+                          <a:blip r:embed="rId30" cstate="print">
                             <a:extLst>
                               <a:ext uri="{28A0092B-C50C-407E-A947-70E740481C1C}">
                                 <a14:useLocalDpi xmlns:a14="http://schemas.microsoft.com/office/drawing/2010/main" val="0"/>
@@ -19617,7 +19718,7 @@
                     <pic:cNvPicPr/>
                   </pic:nvPicPr>
                   <pic:blipFill>
-                    <a:blip r:embed="rId27">
+                    <a:blip r:embed="rId31">
                       <a:extLst>
                         <a:ext uri="{28A0092B-C50C-407E-A947-70E740481C1C}">
                           <a14:useLocalDpi xmlns:a14="http://schemas.microsoft.com/office/drawing/2010/main" val="0"/>
@@ -19694,7 +19795,7 @@
                     <pic:cNvPicPr/>
                   </pic:nvPicPr>
                   <pic:blipFill rotWithShape="1">
-                    <a:blip r:embed="rId28">
+                    <a:blip r:embed="rId32">
                       <a:clrChange>
                         <a:clrFrom>
                           <a:srgbClr val="FFFFFF"/>
@@ -19955,7 +20056,7 @@
                     <pic:cNvPicPr/>
                   </pic:nvPicPr>
                   <pic:blipFill>
-                    <a:blip r:embed="rId29">
+                    <a:blip r:embed="rId33">
                       <a:extLst>
                         <a:ext uri="{28A0092B-C50C-407E-A947-70E740481C1C}">
                           <a14:useLocalDpi xmlns:a14="http://schemas.microsoft.com/office/drawing/2010/main" val="0"/>
@@ -20300,7 +20401,7 @@
                     <pic:cNvPicPr/>
                   </pic:nvPicPr>
                   <pic:blipFill>
-                    <a:blip r:embed="rId30">
+                    <a:blip r:embed="rId34">
                       <a:extLst>
                         <a:ext uri="{28A0092B-C50C-407E-A947-70E740481C1C}">
                           <a14:useLocalDpi xmlns:a14="http://schemas.microsoft.com/office/drawing/2010/main" val="0"/>
@@ -20679,7 +20780,7 @@
                     <pic:cNvPicPr/>
                   </pic:nvPicPr>
                   <pic:blipFill>
-                    <a:blip r:embed="rId31">
+                    <a:blip r:embed="rId35">
                       <a:extLst>
                         <a:ext uri="{28A0092B-C50C-407E-A947-70E740481C1C}">
                           <a14:useLocalDpi xmlns:a14="http://schemas.microsoft.com/office/drawing/2010/main" val="0"/>
@@ -20990,7 +21091,7 @@
                     <pic:cNvPicPr/>
                   </pic:nvPicPr>
                   <pic:blipFill>
-                    <a:blip r:embed="rId32"/>
+                    <a:blip r:embed="rId36"/>
                     <a:stretch>
                       <a:fillRect/>
                     </a:stretch>
@@ -21129,7 +21230,7 @@
                     <pic:cNvPicPr/>
                   </pic:nvPicPr>
                   <pic:blipFill>
-                    <a:blip r:embed="rId33">
+                    <a:blip r:embed="rId37">
                       <a:extLst>
                         <a:ext uri="{28A0092B-C50C-407E-A947-70E740481C1C}">
                           <a14:useLocalDpi xmlns:a14="http://schemas.microsoft.com/office/drawing/2010/main" val="0"/>
@@ -21762,7 +21863,7 @@
                     <pic:cNvPicPr/>
                   </pic:nvPicPr>
                   <pic:blipFill>
-                    <a:blip r:embed="rId34">
+                    <a:blip r:embed="rId38">
                       <a:extLst>
                         <a:ext uri="{28A0092B-C50C-407E-A947-70E740481C1C}">
                           <a14:useLocalDpi xmlns:a14="http://schemas.microsoft.com/office/drawing/2010/main" val="0"/>
@@ -22405,7 +22506,7 @@
                     <pic:cNvPicPr/>
                   </pic:nvPicPr>
                   <pic:blipFill>
-                    <a:blip r:embed="rId35">
+                    <a:blip r:embed="rId39">
                       <a:extLst>
                         <a:ext uri="{28A0092B-C50C-407E-A947-70E740481C1C}">
                           <a14:useLocalDpi xmlns:a14="http://schemas.microsoft.com/office/drawing/2010/main" val="0"/>
@@ -23168,7 +23269,7 @@
                     <pic:cNvPicPr/>
                   </pic:nvPicPr>
                   <pic:blipFill rotWithShape="1">
-                    <a:blip r:embed="rId36">
+                    <a:blip r:embed="rId40">
                       <a:extLst>
                         <a:ext uri="{28A0092B-C50C-407E-A947-70E740481C1C}">
                           <a14:useLocalDpi xmlns:a14="http://schemas.microsoft.com/office/drawing/2010/main" val="0"/>
@@ -23250,7 +23351,7 @@
                     <pic:cNvPicPr/>
                   </pic:nvPicPr>
                   <pic:blipFill rotWithShape="1">
-                    <a:blip r:embed="rId36">
+                    <a:blip r:embed="rId40">
                       <a:extLst>
                         <a:ext uri="{28A0092B-C50C-407E-A947-70E740481C1C}">
                           <a14:useLocalDpi xmlns:a14="http://schemas.microsoft.com/office/drawing/2010/main" val="0"/>
@@ -23393,7 +23494,7 @@
                     <pic:cNvPicPr/>
                   </pic:nvPicPr>
                   <pic:blipFill>
-                    <a:blip r:embed="rId37">
+                    <a:blip r:embed="rId41">
                       <a:extLst>
                         <a:ext uri="{28A0092B-C50C-407E-A947-70E740481C1C}">
                           <a14:useLocalDpi xmlns:a14="http://schemas.microsoft.com/office/drawing/2010/main" val="0"/>
@@ -23847,7 +23948,7 @@
                     <pic:cNvPicPr/>
                   </pic:nvPicPr>
                   <pic:blipFill>
-                    <a:blip r:embed="rId38">
+                    <a:blip r:embed="rId42">
                       <a:extLst>
                         <a:ext uri="{28A0092B-C50C-407E-A947-70E740481C1C}">
                           <a14:useLocalDpi xmlns:a14="http://schemas.microsoft.com/office/drawing/2010/main" val="0"/>
@@ -23964,7 +24065,7 @@
                     <pic:cNvPicPr/>
                   </pic:nvPicPr>
                   <pic:blipFill>
-                    <a:blip r:embed="rId39">
+                    <a:blip r:embed="rId43">
                       <a:extLst>
                         <a:ext uri="{28A0092B-C50C-407E-A947-70E740481C1C}">
                           <a14:useLocalDpi xmlns:a14="http://schemas.microsoft.com/office/drawing/2010/main" val="0"/>
@@ -24223,7 +24324,7 @@
                     <pic:cNvPicPr/>
                   </pic:nvPicPr>
                   <pic:blipFill>
-                    <a:blip r:embed="rId40">
+                    <a:blip r:embed="rId44">
                       <a:extLst>
                         <a:ext uri="{28A0092B-C50C-407E-A947-70E740481C1C}">
                           <a14:useLocalDpi xmlns:a14="http://schemas.microsoft.com/office/drawing/2010/main" val="0"/>
@@ -24834,6 +24935,7 @@
         <w:b/>
         <w:noProof/>
         <w:szCs w:val="24"/>
+        <w:lang w:eastAsia="es-SV"/>
       </w:rPr>
       <w:drawing>
         <wp:anchor distT="0" distB="0" distL="114300" distR="114300" simplePos="0" relativeHeight="251661312" behindDoc="1" locked="0" layoutInCell="1" allowOverlap="1" wp14:anchorId="715C5FF2" wp14:editId="7FD9B342">
@@ -24904,6 +25006,7 @@
         <w:b/>
         <w:noProof/>
         <w:szCs w:val="24"/>
+        <w:lang w:eastAsia="es-SV"/>
       </w:rPr>
       <w:drawing>
         <wp:anchor distT="0" distB="0" distL="114300" distR="114300" simplePos="0" relativeHeight="251660288" behindDoc="0" locked="0" layoutInCell="1" allowOverlap="1" wp14:anchorId="5DBEDDFD" wp14:editId="7E572C37">
@@ -25035,6 +25138,7 @@
         <w:b/>
         <w:noProof/>
         <w:szCs w:val="24"/>
+        <w:lang w:eastAsia="es-SV"/>
       </w:rPr>
       <w:drawing>
         <wp:anchor distT="0" distB="0" distL="114300" distR="114300" simplePos="0" relativeHeight="251664384" behindDoc="1" locked="0" layoutInCell="1" allowOverlap="1" wp14:anchorId="687771A0" wp14:editId="494EF0D9">
@@ -25105,6 +25209,7 @@
         <w:b/>
         <w:noProof/>
         <w:szCs w:val="24"/>
+        <w:lang w:eastAsia="es-SV"/>
       </w:rPr>
       <w:drawing>
         <wp:anchor distT="0" distB="0" distL="114300" distR="114300" simplePos="0" relativeHeight="251663360" behindDoc="0" locked="0" layoutInCell="1" allowOverlap="1" wp14:anchorId="747A99FB" wp14:editId="1E723AA1">
@@ -25196,7 +25301,7 @@
         <w:noProof/>
         <w:szCs w:val="24"/>
       </w:rPr>
-      <w:t>16</w:t>
+      <w:t>15</w:t>
     </w:r>
     <w:r>
       <w:rPr>
@@ -29414,7 +29519,7 @@
 </file>
 
 <file path=customXml/itemProps1.xml><?xml version="1.0" encoding="utf-8"?>
-<ds:datastoreItem xmlns:ds="http://schemas.openxmlformats.org/officeDocument/2006/customXml" ds:itemID="{EBF0D07A-4C93-4403-8844-614A2B2D7D9B}">
+<ds:datastoreItem xmlns:ds="http://schemas.openxmlformats.org/officeDocument/2006/customXml" ds:itemID="{36DBE6BA-2DE2-4FB7-9CDB-6A5DB13C9D67}">
   <ds:schemaRefs>
     <ds:schemaRef ds:uri="http://schemas.openxmlformats.org/officeDocument/2006/bibliography"/>
   </ds:schemaRefs>

</xml_diff>